<commit_message>
Updated the reference document
</commit_message>
<xml_diff>
--- a/Feasibility Study/Final v1.0/References.docx
+++ b/Feasibility Study/Final v1.0/References.docx
@@ -1,70 +1,34 @@
 
 <file path=word/document.xml><?xml version="1.0" encoding="utf-8"?>
-<w:document xmlns:wpc="http://schemas.microsoft.com/office/word/2010/wordprocessingCanvas" xmlns:cx="http://schemas.microsoft.com/office/drawing/2014/chartex" xmlns:cx1="http://schemas.microsoft.com/office/drawing/2015/9/8/chartex" xmlns:cx2="http://schemas.microsoft.com/office/drawing/2015/10/21/chartex" xmlns:cx3="http://schemas.microsoft.com/office/drawing/2016/5/9/chartex" xmlns:cx4="http://schemas.microsoft.com/office/drawing/2016/5/10/chartex" xmlns:cx5="http://schemas.microsoft.com/office/drawing/2016/5/11/chartex" xmlns:mc="http://schemas.openxmlformats.org/markup-compatibility/2006" xmlns:o="urn:schemas-microsoft-com:office:office" xmlns:r="http://schemas.openxmlformats.org/officeDocument/2006/relationships" xmlns:m="http://schemas.openxmlformats.org/officeDocument/2006/math" xmlns:v="urn:schemas-microsoft-com:vml" xmlns:wp14="http://schemas.microsoft.com/office/word/2010/wordprocessingDrawing" xmlns:wp="http://schemas.openxmlformats.org/drawingml/2006/wordprocessingDrawing" xmlns:w10="urn:schemas-microsoft-com:office:word" xmlns:w="http://schemas.openxmlformats.org/wordprocessingml/2006/main" xmlns:w14="http://schemas.microsoft.com/office/word/2010/wordml" xmlns:w15="http://schemas.microsoft.com/office/word/2012/wordml" xmlns:w16se="http://schemas.microsoft.com/office/word/2015/wordml/symex" xmlns:wpg="http://schemas.microsoft.com/office/word/2010/wordprocessingGroup" xmlns:wpi="http://schemas.microsoft.com/office/word/2010/wordprocessingInk" xmlns:wne="http://schemas.microsoft.com/office/word/2006/wordml" xmlns:wps="http://schemas.microsoft.com/office/word/2010/wordprocessingShape" mc:Ignorable="w14 w15 w16se wp14">
+<w:document xmlns:wpc="http://schemas.microsoft.com/office/word/2010/wordprocessingCanvas" xmlns:cx="http://schemas.microsoft.com/office/drawing/2014/chartex" xmlns:cx1="http://schemas.microsoft.com/office/drawing/2015/9/8/chartex" xmlns:cx2="http://schemas.microsoft.com/office/drawing/2015/10/21/chartex" xmlns:cx3="http://schemas.microsoft.com/office/drawing/2016/5/9/chartex" xmlns:cx4="http://schemas.microsoft.com/office/drawing/2016/5/10/chartex" xmlns:cx5="http://schemas.microsoft.com/office/drawing/2016/5/11/chartex" xmlns:cx6="http://schemas.microsoft.com/office/drawing/2016/5/12/chartex" xmlns:cx7="http://schemas.microsoft.com/office/drawing/2016/5/13/chartex" xmlns:cx8="http://schemas.microsoft.com/office/drawing/2016/5/14/chartex" xmlns:mc="http://schemas.openxmlformats.org/markup-compatibility/2006" xmlns:aink="http://schemas.microsoft.com/office/drawing/2016/ink" xmlns:am3d="http://schemas.microsoft.com/office/drawing/2017/model3d" xmlns:o="urn:schemas-microsoft-com:office:office" xmlns:r="http://schemas.openxmlformats.org/officeDocument/2006/relationships" xmlns:m="http://schemas.openxmlformats.org/officeDocument/2006/math" xmlns:v="urn:schemas-microsoft-com:vml" xmlns:wp14="http://schemas.microsoft.com/office/word/2010/wordprocessingDrawing" xmlns:wp="http://schemas.openxmlformats.org/drawingml/2006/wordprocessingDrawing" xmlns:w10="urn:schemas-microsoft-com:office:word" xmlns:w="http://schemas.openxmlformats.org/wordprocessingml/2006/main" xmlns:w14="http://schemas.microsoft.com/office/word/2010/wordml" xmlns:w15="http://schemas.microsoft.com/office/word/2012/wordml" xmlns:w16cid="http://schemas.microsoft.com/office/word/2016/wordml/cid" xmlns:w16se="http://schemas.microsoft.com/office/word/2015/wordml/symex" xmlns:wpg="http://schemas.microsoft.com/office/word/2010/wordprocessingGroup" xmlns:wpi="http://schemas.microsoft.com/office/word/2010/wordprocessingInk" xmlns:wne="http://schemas.microsoft.com/office/word/2006/wordml" xmlns:wps="http://schemas.microsoft.com/office/word/2010/wordprocessingShape" mc:Ignorable="w14 w15 w16se w16cid wp14">
   <w:body>
     <w:p>
-      <w:r>
+      <w:pPr>
+        <w:rPr>
+          <w:rFonts w:cstheme="minorHAnsi"/>
+          <w:b/>
+          <w:sz w:val="24"/>
+          <w:szCs w:val="24"/>
+        </w:rPr>
+      </w:pPr>
+      <w:r>
+        <w:rPr>
+          <w:rFonts w:cstheme="minorHAnsi"/>
+          <w:b/>
+          <w:sz w:val="24"/>
+          <w:szCs w:val="24"/>
+        </w:rPr>
         <w:t xml:space="preserve">References </w:t>
       </w:r>
     </w:p>
-    <w:p/>
-    <w:p>
-      <w:r>
-        <w:t>Vini</w:t>
-      </w:r>
-    </w:p>
     <w:p>
       <w:pPr>
         <w:rPr>
           <w:rStyle w:val="HTMLCite"/>
-          <w:rFonts w:ascii="Calibri" w:hAnsi="Calibri" w:cs="Calibri"/>
+          <w:rFonts w:cstheme="minorHAnsi"/>
           <w:color w:val="595959"/>
-          <w:sz w:val="18"/>
-          <w:szCs w:val="18"/>
-        </w:rPr>
-      </w:pPr>
-      <w:r>
-        <w:rPr>
-          <w:rStyle w:val="HTMLCite"/>
-          <w:rFonts w:ascii="Calibri" w:hAnsi="Calibri" w:cs="Calibri"/>
-          <w:color w:val="595959"/>
-          <w:sz w:val="18"/>
-          <w:szCs w:val="18"/>
-        </w:rPr>
-        <w:t>Hardware feasibility study From &lt;</w:t>
-      </w:r>
-      <w:hyperlink r:id="rId4" w:history="1">
-        <w:r>
-          <w:rPr>
-            <w:rStyle w:val="Hyperlink"/>
-            <w:rFonts w:ascii="Calibri" w:hAnsi="Calibri" w:cs="Calibri"/>
-            <w:i/>
-            <w:iCs/>
-            <w:sz w:val="18"/>
-            <w:szCs w:val="18"/>
-          </w:rPr>
-          <w:t>http://www.w3computing.com/systemsanalysis/ascertaining-hardware-software-needs/</w:t>
-        </w:r>
-      </w:hyperlink>
-      <w:r>
-        <w:rPr>
-          <w:rStyle w:val="HTMLCite"/>
-          <w:rFonts w:ascii="Calibri" w:hAnsi="Calibri" w:cs="Calibri"/>
-          <w:color w:val="595959"/>
-          <w:sz w:val="18"/>
-          <w:szCs w:val="18"/>
-        </w:rPr>
-        <w:t>&gt;</w:t>
-      </w:r>
-    </w:p>
-    <w:p>
-      <w:pPr>
-        <w:rPr>
-          <w:rStyle w:val="HTMLCite"/>
-          <w:rFonts w:ascii="Calibri" w:hAnsi="Calibri" w:cs="Calibri"/>
-          <w:color w:val="595959"/>
-          <w:sz w:val="18"/>
-          <w:szCs w:val="18"/>
+          <w:sz w:val="24"/>
+          <w:szCs w:val="24"/>
         </w:rPr>
       </w:pPr>
     </w:p>
@@ -73,18 +37,14 @@
         <w:pStyle w:val="NormalWeb"/>
         <w:spacing w:before="0" w:beforeAutospacing="0" w:after="0" w:afterAutospacing="0"/>
         <w:rPr>
-          <w:rFonts w:ascii="Calibri" w:hAnsi="Calibri" w:cs="Calibri"/>
-          <w:sz w:val="22"/>
-          <w:szCs w:val="22"/>
-        </w:rPr>
-      </w:pPr>
-      <w:r>
-        <w:rPr>
-          <w:rFonts w:ascii="Calibri" w:hAnsi="Calibri" w:cs="Calibri"/>
+          <w:rFonts w:asciiTheme="minorHAnsi" w:hAnsiTheme="minorHAnsi" w:cstheme="minorHAnsi"/>
+        </w:rPr>
+      </w:pPr>
+      <w:r>
+        <w:rPr>
+          <w:rFonts w:asciiTheme="minorHAnsi" w:hAnsiTheme="minorHAnsi" w:cstheme="minorHAnsi"/>
           <w:b/>
           <w:bCs/>
-          <w:sz w:val="22"/>
-          <w:szCs w:val="22"/>
         </w:rPr>
         <w:t>Image</w:t>
       </w:r>
@@ -94,16 +54,12 @@
         <w:pStyle w:val="NormalWeb"/>
         <w:spacing w:before="0" w:beforeAutospacing="0" w:after="0" w:afterAutospacing="0"/>
         <w:rPr>
-          <w:rFonts w:ascii="Calibri" w:hAnsi="Calibri" w:cs="Calibri"/>
-          <w:sz w:val="22"/>
-          <w:szCs w:val="22"/>
-        </w:rPr>
-      </w:pPr>
-      <w:r>
-        <w:rPr>
-          <w:rFonts w:ascii="Calibri" w:hAnsi="Calibri" w:cs="Calibri"/>
-          <w:sz w:val="22"/>
-          <w:szCs w:val="22"/>
+          <w:rFonts w:asciiTheme="minorHAnsi" w:hAnsiTheme="minorHAnsi" w:cstheme="minorHAnsi"/>
+        </w:rPr>
+      </w:pPr>
+      <w:r>
+        <w:rPr>
+          <w:rFonts w:asciiTheme="minorHAnsi" w:hAnsiTheme="minorHAnsi" w:cstheme="minorHAnsi"/>
         </w:rPr>
         <w:t> </w:t>
       </w:r>
@@ -113,54 +69,50 @@
         <w:pStyle w:val="NormalWeb"/>
         <w:spacing w:before="0" w:beforeAutospacing="0" w:after="0" w:afterAutospacing="0"/>
         <w:rPr>
-          <w:rFonts w:ascii="Calibri" w:hAnsi="Calibri" w:cs="Calibri"/>
-          <w:sz w:val="22"/>
-          <w:szCs w:val="22"/>
-        </w:rPr>
-      </w:pPr>
-      <w:r>
-        <w:rPr>
-          <w:rFonts w:ascii="Calibri" w:hAnsi="Calibri" w:cs="Calibri"/>
-          <w:sz w:val="22"/>
-          <w:szCs w:val="22"/>
+          <w:rFonts w:asciiTheme="minorHAnsi" w:hAnsiTheme="minorHAnsi" w:cstheme="minorHAnsi"/>
+        </w:rPr>
+      </w:pPr>
+      <w:r>
+        <w:rPr>
+          <w:rFonts w:asciiTheme="minorHAnsi" w:hAnsiTheme="minorHAnsi" w:cstheme="minorHAnsi"/>
         </w:rPr>
         <w:t xml:space="preserve">Figure 1 - Retrieved from: Feedback 1. Author: </w:t>
       </w:r>
       <w:proofErr w:type="spellStart"/>
       <w:r>
         <w:rPr>
-          <w:rFonts w:ascii="Calibri" w:hAnsi="Calibri" w:cs="Calibri"/>
-          <w:sz w:val="22"/>
-          <w:szCs w:val="22"/>
+          <w:rFonts w:asciiTheme="minorHAnsi" w:hAnsiTheme="minorHAnsi" w:cstheme="minorHAnsi"/>
         </w:rPr>
         <w:t>Akshay</w:t>
       </w:r>
       <w:proofErr w:type="spellEnd"/>
       <w:r>
         <w:rPr>
-          <w:rFonts w:ascii="Calibri" w:hAnsi="Calibri" w:cs="Calibri"/>
-          <w:sz w:val="22"/>
-          <w:szCs w:val="22"/>
+          <w:rFonts w:asciiTheme="minorHAnsi" w:hAnsiTheme="minorHAnsi" w:cstheme="minorHAnsi"/>
         </w:rPr>
         <w:t xml:space="preserve"> Raj </w:t>
       </w:r>
       <w:proofErr w:type="spellStart"/>
-      <w:r>
-        <w:rPr>
-          <w:rFonts w:ascii="Calibri" w:hAnsi="Calibri" w:cs="Calibri"/>
-          <w:sz w:val="22"/>
-          <w:szCs w:val="22"/>
+      <w:proofErr w:type="gramStart"/>
+      <w:r>
+        <w:rPr>
+          <w:rFonts w:asciiTheme="minorHAnsi" w:hAnsiTheme="minorHAnsi" w:cstheme="minorHAnsi"/>
         </w:rPr>
         <w:t>Gollahalli</w:t>
       </w:r>
       <w:proofErr w:type="spellEnd"/>
       <w:r>
         <w:rPr>
-          <w:rFonts w:ascii="Calibri" w:hAnsi="Calibri" w:cs="Calibri"/>
-          <w:sz w:val="22"/>
-          <w:szCs w:val="22"/>
-        </w:rPr>
-        <w:t xml:space="preserve"> . 10th April,2017.</w:t>
+          <w:rFonts w:asciiTheme="minorHAnsi" w:hAnsiTheme="minorHAnsi" w:cstheme="minorHAnsi"/>
+        </w:rPr>
+        <w:t xml:space="preserve"> .</w:t>
+      </w:r>
+      <w:proofErr w:type="gramEnd"/>
+      <w:r>
+        <w:rPr>
+          <w:rFonts w:asciiTheme="minorHAnsi" w:hAnsiTheme="minorHAnsi" w:cstheme="minorHAnsi"/>
+        </w:rPr>
+        <w:t xml:space="preserve"> 10th April,2017.</w:t>
       </w:r>
     </w:p>
     <w:p>
@@ -168,16 +120,12 @@
         <w:pStyle w:val="NormalWeb"/>
         <w:spacing w:before="0" w:beforeAutospacing="0" w:after="0" w:afterAutospacing="0"/>
         <w:rPr>
-          <w:rFonts w:ascii="Calibri" w:hAnsi="Calibri" w:cs="Calibri"/>
-          <w:sz w:val="22"/>
-          <w:szCs w:val="22"/>
-        </w:rPr>
-      </w:pPr>
-      <w:r>
-        <w:rPr>
-          <w:rFonts w:ascii="Calibri" w:hAnsi="Calibri" w:cs="Calibri"/>
-          <w:sz w:val="22"/>
-          <w:szCs w:val="22"/>
+          <w:rFonts w:asciiTheme="minorHAnsi" w:hAnsiTheme="minorHAnsi" w:cstheme="minorHAnsi"/>
+        </w:rPr>
+      </w:pPr>
+      <w:r>
+        <w:rPr>
+          <w:rFonts w:asciiTheme="minorHAnsi" w:hAnsiTheme="minorHAnsi" w:cstheme="minorHAnsi"/>
         </w:rPr>
         <w:t> </w:t>
       </w:r>
@@ -187,18 +135,14 @@
         <w:pStyle w:val="NormalWeb"/>
         <w:spacing w:before="0" w:beforeAutospacing="0" w:after="0" w:afterAutospacing="0"/>
         <w:rPr>
-          <w:rFonts w:ascii="Calibri" w:hAnsi="Calibri" w:cs="Calibri"/>
-          <w:sz w:val="22"/>
-          <w:szCs w:val="22"/>
-        </w:rPr>
-      </w:pPr>
-      <w:r>
-        <w:rPr>
-          <w:rFonts w:ascii="Calibri" w:hAnsi="Calibri" w:cs="Calibri"/>
+          <w:rFonts w:asciiTheme="minorHAnsi" w:hAnsiTheme="minorHAnsi" w:cstheme="minorHAnsi"/>
+        </w:rPr>
+      </w:pPr>
+      <w:r>
+        <w:rPr>
+          <w:rFonts w:asciiTheme="minorHAnsi" w:hAnsiTheme="minorHAnsi" w:cstheme="minorHAnsi"/>
           <w:b/>
           <w:bCs/>
-          <w:sz w:val="22"/>
-          <w:szCs w:val="22"/>
         </w:rPr>
         <w:t>Links</w:t>
       </w:r>
@@ -208,181 +152,265 @@
         <w:pStyle w:val="NormalWeb"/>
         <w:spacing w:before="0" w:beforeAutospacing="0" w:after="0" w:afterAutospacing="0"/>
         <w:rPr>
-          <w:rFonts w:ascii="Calibri" w:hAnsi="Calibri" w:cs="Calibri"/>
-          <w:sz w:val="22"/>
-          <w:szCs w:val="22"/>
-        </w:rPr>
-      </w:pPr>
-      <w:r>
-        <w:rPr>
-          <w:rFonts w:ascii="Calibri" w:hAnsi="Calibri" w:cs="Calibri"/>
-          <w:sz w:val="22"/>
-          <w:szCs w:val="22"/>
-        </w:rPr>
-        <w:t> </w:t>
-      </w:r>
-    </w:p>
-    <w:p>
-      <w:pPr>
-        <w:pStyle w:val="NormalWeb"/>
-        <w:spacing w:before="0" w:beforeAutospacing="0" w:after="0" w:afterAutospacing="0"/>
-        <w:rPr>
-          <w:rFonts w:ascii="Calibri" w:hAnsi="Calibri" w:cs="Calibri"/>
-          <w:sz w:val="22"/>
-          <w:szCs w:val="22"/>
-        </w:rPr>
-      </w:pPr>
-      <w:r>
-        <w:rPr>
-          <w:rFonts w:ascii="Calibri" w:hAnsi="Calibri" w:cs="Calibri"/>
-          <w:sz w:val="22"/>
-          <w:szCs w:val="22"/>
-        </w:rPr>
-        <w:t xml:space="preserve">Distributed Systems - </w:t>
+          <w:rFonts w:asciiTheme="minorHAnsi" w:hAnsiTheme="minorHAnsi" w:cstheme="minorHAnsi"/>
+        </w:rPr>
+      </w:pPr>
+    </w:p>
+    <w:p>
+      <w:pPr>
+        <w:rPr>
+          <w:rFonts w:cstheme="minorHAnsi"/>
+          <w:sz w:val="24"/>
+          <w:szCs w:val="24"/>
+        </w:rPr>
+      </w:pPr>
+      <w:r>
+        <w:rPr>
+          <w:rFonts w:cstheme="minorHAnsi"/>
+          <w:sz w:val="24"/>
+          <w:szCs w:val="24"/>
+        </w:rPr>
+        <w:t xml:space="preserve">W3computing.com. (2017). Technical Feasibility - Hardware and Software Needs. Available at: </w:t>
       </w:r>
       <w:hyperlink r:id="rId5" w:history="1">
         <w:r>
           <w:rPr>
             <w:rStyle w:val="Hyperlink"/>
-            <w:rFonts w:ascii="Calibri" w:hAnsi="Calibri" w:cs="Calibri"/>
-            <w:sz w:val="22"/>
-            <w:szCs w:val="22"/>
+            <w:rFonts w:cstheme="minorHAnsi"/>
+            <w:sz w:val="24"/>
+            <w:szCs w:val="24"/>
           </w:rPr>
-          <w:t>https://en.wikipedia.org/wiki/Distributed_computing</w:t>
+          <w:t>http://www.w3computing.com/systemsanalysis/ascert</w:t>
         </w:r>
-      </w:hyperlink>
-      <w:r>
-        <w:rPr>
-          <w:rFonts w:ascii="Calibri" w:hAnsi="Calibri" w:cs="Calibri"/>
-          <w:sz w:val="22"/>
-          <w:szCs w:val="22"/>
-        </w:rPr>
-        <w:t xml:space="preserve"> and </w:t>
-      </w:r>
-      <w:hyperlink r:id="rId6" w:anchor="Three-tier_architecture" w:history="1">
         <w:r>
           <w:rPr>
             <w:rStyle w:val="Hyperlink"/>
-            <w:rFonts w:ascii="Calibri" w:hAnsi="Calibri" w:cs="Calibri"/>
-            <w:sz w:val="22"/>
-            <w:szCs w:val="22"/>
+            <w:rFonts w:cstheme="minorHAnsi"/>
+            <w:sz w:val="24"/>
+            <w:szCs w:val="24"/>
+          </w:rPr>
+          <w:t>aining-hardware-software-needs/</w:t>
+        </w:r>
+      </w:hyperlink>
+    </w:p>
+    <w:p>
+      <w:pPr>
+        <w:rPr>
+          <w:rFonts w:cstheme="minorHAnsi"/>
+          <w:sz w:val="24"/>
+          <w:szCs w:val="24"/>
+        </w:rPr>
+      </w:pPr>
+      <w:r>
+        <w:rPr>
+          <w:rFonts w:cstheme="minorHAnsi"/>
+          <w:sz w:val="24"/>
+          <w:szCs w:val="24"/>
+        </w:rPr>
+        <w:t xml:space="preserve">En.wikipedia.org. (2017). Distributed computing. Available at: </w:t>
+      </w:r>
+      <w:hyperlink r:id="rId6" w:history="1">
+        <w:r>
+          <w:rPr>
+            <w:rStyle w:val="Hyperlink"/>
+            <w:rFonts w:cstheme="minorHAnsi"/>
+            <w:sz w:val="24"/>
+            <w:szCs w:val="24"/>
+          </w:rPr>
+          <w:t>https://en.wikipedia.org/wiki/Distributed_co</w:t>
+        </w:r>
+        <w:r>
+          <w:rPr>
+            <w:rStyle w:val="Hyperlink"/>
+            <w:rFonts w:cstheme="minorHAnsi"/>
+            <w:sz w:val="24"/>
+            <w:szCs w:val="24"/>
+          </w:rPr>
+          <w:t>mputing</w:t>
+        </w:r>
+      </w:hyperlink>
+    </w:p>
+    <w:p>
+      <w:pPr>
+        <w:rPr>
+          <w:rFonts w:cstheme="minorHAnsi"/>
+          <w:sz w:val="24"/>
+          <w:szCs w:val="24"/>
+        </w:rPr>
+      </w:pPr>
+      <w:r>
+        <w:rPr>
+          <w:rFonts w:cstheme="minorHAnsi"/>
+          <w:sz w:val="24"/>
+          <w:szCs w:val="24"/>
+        </w:rPr>
+        <w:t>En.wikipedia.org. (2017). Multitier architecture</w:t>
+      </w:r>
+      <w:r>
+        <w:rPr>
+          <w:rFonts w:cstheme="minorHAnsi"/>
+          <w:sz w:val="24"/>
+          <w:szCs w:val="24"/>
+        </w:rPr>
+        <w:t xml:space="preserve">. Available at: </w:t>
+      </w:r>
+      <w:hyperlink r:id="rId7" w:history="1">
+        <w:r>
+          <w:rPr>
+            <w:rStyle w:val="Hyperlink"/>
+            <w:rFonts w:cstheme="minorHAnsi"/>
+            <w:sz w:val="24"/>
+            <w:szCs w:val="24"/>
           </w:rPr>
           <w:t>https://en.wikipedia.org/wiki/Multitier_architecture#Three-tier_architecture</w:t>
         </w:r>
       </w:hyperlink>
-    </w:p>
-    <w:p>
-      <w:pPr>
-        <w:pStyle w:val="NormalWeb"/>
-        <w:spacing w:before="0" w:beforeAutospacing="0" w:after="0" w:afterAutospacing="0"/>
-        <w:rPr>
-          <w:rFonts w:ascii="Calibri" w:hAnsi="Calibri" w:cs="Calibri"/>
-          <w:sz w:val="22"/>
-          <w:szCs w:val="22"/>
-        </w:rPr>
-      </w:pPr>
-      <w:r>
-        <w:rPr>
-          <w:rFonts w:ascii="Calibri" w:hAnsi="Calibri" w:cs="Calibri"/>
-          <w:sz w:val="22"/>
-          <w:szCs w:val="22"/>
-        </w:rPr>
-        <w:t> </w:t>
-      </w:r>
-    </w:p>
-    <w:p>
-      <w:pPr>
-        <w:pStyle w:val="NormalWeb"/>
-        <w:spacing w:before="0" w:beforeAutospacing="0" w:after="0" w:afterAutospacing="0"/>
-        <w:rPr>
-          <w:rFonts w:ascii="Calibri" w:hAnsi="Calibri" w:cs="Calibri"/>
-          <w:sz w:val="22"/>
-          <w:szCs w:val="22"/>
-        </w:rPr>
-      </w:pPr>
-      <w:r>
-        <w:rPr>
-          <w:rFonts w:ascii="Calibri" w:hAnsi="Calibri" w:cs="Calibri"/>
-          <w:sz w:val="22"/>
-          <w:szCs w:val="22"/>
-        </w:rPr>
-        <w:t xml:space="preserve">Virtualization - </w:t>
-      </w:r>
-      <w:hyperlink r:id="rId7" w:history="1">
+      <w:r>
+        <w:rPr>
+          <w:rFonts w:cstheme="minorHAnsi"/>
+          <w:sz w:val="24"/>
+          <w:szCs w:val="24"/>
+        </w:rPr>
+        <w:t xml:space="preserve"> </w:t>
+      </w:r>
+    </w:p>
+    <w:p>
+      <w:pPr>
+        <w:rPr>
+          <w:rFonts w:cstheme="minorHAnsi"/>
+          <w:sz w:val="24"/>
+          <w:szCs w:val="24"/>
+        </w:rPr>
+      </w:pPr>
+      <w:r>
+        <w:rPr>
+          <w:rFonts w:cstheme="minorHAnsi"/>
+          <w:sz w:val="24"/>
+          <w:szCs w:val="24"/>
+        </w:rPr>
+        <w:t xml:space="preserve">En.wikipedia.org. (2017). Virtualization. Available at: </w:t>
+      </w:r>
+      <w:hyperlink r:id="rId8" w:history="1">
         <w:r>
           <w:rPr>
             <w:rStyle w:val="Hyperlink"/>
-            <w:rFonts w:ascii="Calibri" w:hAnsi="Calibri" w:cs="Calibri"/>
-            <w:sz w:val="22"/>
-            <w:szCs w:val="22"/>
+            <w:rFonts w:cstheme="minorHAnsi"/>
+            <w:sz w:val="24"/>
+            <w:szCs w:val="24"/>
           </w:rPr>
           <w:t>https://en.wikipedia.org/wiki/Virtualization</w:t>
         </w:r>
       </w:hyperlink>
-    </w:p>
-    <w:p>
-      <w:pPr>
-        <w:pStyle w:val="NormalWeb"/>
-        <w:spacing w:before="0" w:beforeAutospacing="0" w:after="0" w:afterAutospacing="0"/>
-        <w:rPr>
-          <w:rFonts w:ascii="Calibri" w:hAnsi="Calibri" w:cs="Calibri"/>
-          <w:sz w:val="22"/>
-          <w:szCs w:val="22"/>
-        </w:rPr>
-      </w:pPr>
-      <w:r>
-        <w:rPr>
-          <w:rFonts w:ascii="Calibri" w:hAnsi="Calibri" w:cs="Calibri"/>
-          <w:sz w:val="22"/>
-          <w:szCs w:val="22"/>
-        </w:rPr>
-        <w:t> </w:t>
-      </w:r>
-    </w:p>
-    <w:p>
-      <w:pPr>
-        <w:pStyle w:val="NormalWeb"/>
-        <w:spacing w:before="0" w:beforeAutospacing="0" w:after="0" w:afterAutospacing="0"/>
-        <w:rPr>
-          <w:rFonts w:ascii="Calibri" w:hAnsi="Calibri" w:cs="Calibri"/>
-          <w:sz w:val="22"/>
-          <w:szCs w:val="22"/>
-        </w:rPr>
-      </w:pPr>
-      <w:r>
-        <w:rPr>
-          <w:rFonts w:ascii="Calibri" w:hAnsi="Calibri" w:cs="Calibri"/>
-          <w:sz w:val="22"/>
-          <w:szCs w:val="22"/>
-        </w:rPr>
-        <w:t xml:space="preserve">Request per second - </w:t>
-      </w:r>
-      <w:hyperlink r:id="rId8" w:history="1">
+      <w:r>
+        <w:rPr>
+          <w:rFonts w:cstheme="minorHAnsi"/>
+          <w:sz w:val="24"/>
+          <w:szCs w:val="24"/>
+        </w:rPr>
+        <w:t xml:space="preserve"> </w:t>
+      </w:r>
+    </w:p>
+    <w:p>
+      <w:pPr>
+        <w:rPr>
+          <w:rFonts w:cstheme="minorHAnsi"/>
+          <w:sz w:val="24"/>
+          <w:szCs w:val="24"/>
+        </w:rPr>
+      </w:pPr>
+      <w:proofErr w:type="spellStart"/>
+      <w:r>
+        <w:rPr>
+          <w:rFonts w:cstheme="minorHAnsi"/>
+          <w:sz w:val="24"/>
+          <w:szCs w:val="24"/>
+        </w:rPr>
+        <w:t>Buelta</w:t>
+      </w:r>
+      <w:proofErr w:type="spellEnd"/>
+      <w:r>
+        <w:rPr>
+          <w:rFonts w:cstheme="minorHAnsi"/>
+          <w:sz w:val="24"/>
+          <w:szCs w:val="24"/>
+        </w:rPr>
+        <w:t>, V. (2017). Requests per second. A server load reference</w:t>
+      </w:r>
+      <w:r>
+        <w:rPr>
+          <w:rFonts w:cstheme="minorHAnsi"/>
+          <w:sz w:val="24"/>
+          <w:szCs w:val="24"/>
+        </w:rPr>
+        <w:t>.</w:t>
+      </w:r>
+      <w:r>
+        <w:rPr>
+          <w:rFonts w:cstheme="minorHAnsi"/>
+          <w:sz w:val="24"/>
+          <w:szCs w:val="24"/>
+        </w:rPr>
+        <w:t xml:space="preserve"> Wrong Side of Memphis. Available at: </w:t>
+      </w:r>
+      <w:hyperlink r:id="rId9" w:history="1">
         <w:r>
           <w:rPr>
             <w:rStyle w:val="Hyperlink"/>
-            <w:rFonts w:ascii="Calibri" w:hAnsi="Calibri" w:cs="Calibri"/>
-            <w:sz w:val="22"/>
-            <w:szCs w:val="22"/>
+            <w:rFonts w:cstheme="minorHAnsi"/>
+            <w:sz w:val="24"/>
+            <w:szCs w:val="24"/>
           </w:rPr>
           <w:t>https://wrongsideofmemphis.wordpress.com/2013/10/21/requests-per-second-a-reference/</w:t>
         </w:r>
       </w:hyperlink>
     </w:p>
-    <w:p/>
-    <w:p>
-      <w:proofErr w:type="spellStart"/>
-      <w:r>
-        <w:t>JMeter</w:t>
-      </w:r>
-      <w:proofErr w:type="spellEnd"/>
-      <w:r>
-        <w:t xml:space="preserve"> - </w:t>
-      </w:r>
-      <w:hyperlink r:id="rId9" w:history="1">
+    <w:p>
+      <w:pPr>
+        <w:rPr>
+          <w:rFonts w:cstheme="minorHAnsi"/>
+          <w:sz w:val="24"/>
+          <w:szCs w:val="24"/>
+        </w:rPr>
+      </w:pPr>
+      <w:r>
+        <w:rPr>
+          <w:rFonts w:cstheme="minorHAnsi"/>
+          <w:sz w:val="24"/>
+          <w:szCs w:val="24"/>
+        </w:rPr>
+        <w:t>Jmeter.apache.org. (2017). Apache JMeter - Apache JMeter™</w:t>
+      </w:r>
+      <w:r>
+        <w:rPr>
+          <w:rFonts w:cstheme="minorHAnsi"/>
+          <w:sz w:val="24"/>
+          <w:szCs w:val="24"/>
+        </w:rPr>
+        <w:t xml:space="preserve">. </w:t>
+      </w:r>
+      <w:r>
+        <w:rPr>
+          <w:rFonts w:cstheme="minorHAnsi"/>
+          <w:sz w:val="24"/>
+          <w:szCs w:val="24"/>
+        </w:rPr>
+        <w:t>Available</w:t>
+      </w:r>
+      <w:r>
+        <w:rPr>
+          <w:rFonts w:cstheme="minorHAnsi"/>
+          <w:sz w:val="24"/>
+          <w:szCs w:val="24"/>
+        </w:rPr>
+        <w:t xml:space="preserve"> at: </w:t>
+      </w:r>
+      <w:hyperlink r:id="rId10" w:history="1">
         <w:r>
           <w:rPr>
             <w:rStyle w:val="Hyperlink"/>
+            <w:rFonts w:cstheme="minorHAnsi"/>
+            <w:sz w:val="24"/>
+            <w:szCs w:val="24"/>
           </w:rPr>
           <w:t>http://jmeter.apache.org/</w:t>
         </w:r>
@@ -391,25 +419,608 @@
     <w:p>
       <w:pPr>
         <w:rPr>
-          <w:lang w:val="pt-BR"/>
-        </w:rPr>
-      </w:pPr>
-      <w:proofErr w:type="spellStart"/>
-      <w:r>
-        <w:rPr>
-          <w:lang w:val="pt-BR"/>
-        </w:rPr>
-        <w:t>Quotes</w:t>
-      </w:r>
-      <w:proofErr w:type="spellEnd"/>
-      <w:r>
-        <w:rPr>
-          <w:lang w:val="pt-BR"/>
-        </w:rPr>
-        <w:t xml:space="preserve"> – http://pbtech.co.nz/</w:t>
+          <w:rStyle w:val="selectable"/>
+          <w:rFonts w:cstheme="minorHAnsi"/>
+          <w:color w:val="666666"/>
+          <w:sz w:val="24"/>
+          <w:szCs w:val="24"/>
+          <w:shd w:val="clear" w:color="auto" w:fill="FFFFFF"/>
+        </w:rPr>
+      </w:pPr>
+      <w:r>
+        <w:rPr>
+          <w:rStyle w:val="selectable"/>
+          <w:rFonts w:cstheme="minorHAnsi"/>
+          <w:sz w:val="24"/>
+          <w:szCs w:val="24"/>
+          <w:shd w:val="clear" w:color="auto" w:fill="FFFFFF"/>
+        </w:rPr>
+        <w:t>Pbtech.co.nz. (2017). </w:t>
+      </w:r>
+      <w:r>
+        <w:rPr>
+          <w:rStyle w:val="selectable"/>
+          <w:rFonts w:cstheme="minorHAnsi"/>
+          <w:i/>
+          <w:iCs/>
+          <w:sz w:val="24"/>
+          <w:szCs w:val="24"/>
+          <w:shd w:val="clear" w:color="auto" w:fill="FFFFFF"/>
+        </w:rPr>
+        <w:t>Computer Parts, Laptops, Tablets, Monitors, Mobile Phones &amp; More - PBTech.co.nz</w:t>
+      </w:r>
+      <w:r>
+        <w:rPr>
+          <w:rStyle w:val="selectable"/>
+          <w:rFonts w:cstheme="minorHAnsi"/>
+          <w:sz w:val="24"/>
+          <w:szCs w:val="24"/>
+          <w:shd w:val="clear" w:color="auto" w:fill="FFFFFF"/>
+        </w:rPr>
+        <w:t xml:space="preserve">. </w:t>
       </w:r>
       <w:bookmarkStart w:id="0" w:name="_GoBack"/>
       <w:bookmarkEnd w:id="0"/>
+      <w:r>
+        <w:rPr>
+          <w:rStyle w:val="selectable"/>
+          <w:rFonts w:cstheme="minorHAnsi"/>
+          <w:sz w:val="24"/>
+          <w:szCs w:val="24"/>
+          <w:shd w:val="clear" w:color="auto" w:fill="FFFFFF"/>
+        </w:rPr>
+        <w:t xml:space="preserve">Available at: </w:t>
+      </w:r>
+      <w:hyperlink r:id="rId11" w:history="1">
+        <w:r>
+          <w:rPr>
+            <w:rStyle w:val="Hyperlink"/>
+            <w:rFonts w:cstheme="minorHAnsi"/>
+            <w:sz w:val="24"/>
+            <w:szCs w:val="24"/>
+            <w:shd w:val="clear" w:color="auto" w:fill="FFFFFF"/>
+          </w:rPr>
+          <w:t>http://pbtech.co.nz/</w:t>
+        </w:r>
+      </w:hyperlink>
+    </w:p>
+    <w:p>
+      <w:pPr>
+        <w:pStyle w:val="paragraph"/>
+        <w:spacing w:before="0" w:beforeAutospacing="0" w:after="0" w:afterAutospacing="0"/>
+        <w:textAlignment w:val="baseline"/>
+        <w:rPr>
+          <w:rStyle w:val="eop"/>
+          <w:rFonts w:asciiTheme="minorHAnsi" w:hAnsiTheme="minorHAnsi" w:cstheme="minorHAnsi"/>
+        </w:rPr>
+      </w:pPr>
+      <w:r>
+        <w:rPr>
+          <w:rStyle w:val="normaltextrun"/>
+          <w:rFonts w:asciiTheme="minorHAnsi" w:hAnsiTheme="minorHAnsi" w:cstheme="minorHAnsi"/>
+        </w:rPr>
+        <w:t>Licenses | Choose a License. (</w:t>
+      </w:r>
+      <w:proofErr w:type="spellStart"/>
+      <w:r>
+        <w:rPr>
+          <w:rStyle w:val="spellingerror"/>
+          <w:rFonts w:asciiTheme="minorHAnsi" w:hAnsiTheme="minorHAnsi" w:cstheme="minorHAnsi"/>
+        </w:rPr>
+        <w:t>n.d.</w:t>
+      </w:r>
+      <w:proofErr w:type="spellEnd"/>
+      <w:r>
+        <w:rPr>
+          <w:rStyle w:val="normaltextrun"/>
+          <w:rFonts w:asciiTheme="minorHAnsi" w:hAnsiTheme="minorHAnsi" w:cstheme="minorHAnsi"/>
+        </w:rPr>
+        <w:t>)</w:t>
+      </w:r>
+      <w:r>
+        <w:rPr>
+          <w:rStyle w:val="apple-converted-space"/>
+          <w:rFonts w:asciiTheme="minorHAnsi" w:hAnsiTheme="minorHAnsi" w:cstheme="minorHAnsi"/>
+        </w:rPr>
+        <w:t> </w:t>
+      </w:r>
+      <w:r>
+        <w:rPr>
+          <w:rStyle w:val="normaltextrun"/>
+          <w:rFonts w:asciiTheme="minorHAnsi" w:hAnsiTheme="minorHAnsi" w:cstheme="minorHAnsi"/>
+          <w:i/>
+          <w:iCs/>
+        </w:rPr>
+        <w:t>GitHub, Inc.</w:t>
+      </w:r>
+      <w:r>
+        <w:rPr>
+          <w:rStyle w:val="apple-converted-space"/>
+          <w:rFonts w:asciiTheme="minorHAnsi" w:hAnsiTheme="minorHAnsi" w:cstheme="minorHAnsi"/>
+          <w:i/>
+          <w:iCs/>
+        </w:rPr>
+        <w:t> </w:t>
+      </w:r>
+      <w:r>
+        <w:rPr>
+          <w:rStyle w:val="normaltextrun"/>
+          <w:rFonts w:asciiTheme="minorHAnsi" w:hAnsiTheme="minorHAnsi" w:cstheme="minorHAnsi"/>
+        </w:rPr>
+        <w:t>Retrieved from https://choosealicense.com/licenses/</w:t>
+      </w:r>
+      <w:r>
+        <w:rPr>
+          <w:rStyle w:val="eop"/>
+          <w:rFonts w:asciiTheme="minorHAnsi" w:hAnsiTheme="minorHAnsi" w:cstheme="minorHAnsi"/>
+        </w:rPr>
+        <w:t> </w:t>
+      </w:r>
+    </w:p>
+    <w:p>
+      <w:pPr>
+        <w:pStyle w:val="paragraph"/>
+        <w:spacing w:before="0" w:beforeAutospacing="0" w:after="0" w:afterAutospacing="0"/>
+        <w:textAlignment w:val="baseline"/>
+        <w:rPr>
+          <w:rFonts w:asciiTheme="minorHAnsi" w:hAnsiTheme="minorHAnsi" w:cstheme="minorHAnsi"/>
+        </w:rPr>
+      </w:pPr>
+    </w:p>
+    <w:p>
+      <w:pPr>
+        <w:pStyle w:val="paragraph"/>
+        <w:spacing w:before="0" w:beforeAutospacing="0" w:after="0" w:afterAutospacing="0"/>
+        <w:textAlignment w:val="baseline"/>
+        <w:rPr>
+          <w:rStyle w:val="eop"/>
+          <w:rFonts w:asciiTheme="minorHAnsi" w:hAnsiTheme="minorHAnsi" w:cstheme="minorHAnsi"/>
+        </w:rPr>
+      </w:pPr>
+      <w:r>
+        <w:rPr>
+          <w:rStyle w:val="normaltextrun"/>
+          <w:rFonts w:asciiTheme="minorHAnsi" w:hAnsiTheme="minorHAnsi" w:cstheme="minorHAnsi"/>
+        </w:rPr>
+        <w:t>GNU</w:t>
+      </w:r>
+      <w:r>
+        <w:rPr>
+          <w:rStyle w:val="apple-converted-space"/>
+          <w:rFonts w:asciiTheme="minorHAnsi" w:hAnsiTheme="minorHAnsi" w:cstheme="minorHAnsi"/>
+        </w:rPr>
+        <w:t> </w:t>
+      </w:r>
+      <w:proofErr w:type="spellStart"/>
+      <w:r>
+        <w:rPr>
+          <w:rStyle w:val="spellingerror"/>
+          <w:rFonts w:asciiTheme="minorHAnsi" w:hAnsiTheme="minorHAnsi" w:cstheme="minorHAnsi"/>
+        </w:rPr>
+        <w:t>Affero</w:t>
+      </w:r>
+      <w:proofErr w:type="spellEnd"/>
+      <w:r>
+        <w:rPr>
+          <w:rStyle w:val="apple-converted-space"/>
+          <w:rFonts w:asciiTheme="minorHAnsi" w:hAnsiTheme="minorHAnsi" w:cstheme="minorHAnsi"/>
+        </w:rPr>
+        <w:t> </w:t>
+      </w:r>
+      <w:r>
+        <w:rPr>
+          <w:rStyle w:val="normaltextrun"/>
+          <w:rFonts w:asciiTheme="minorHAnsi" w:hAnsiTheme="minorHAnsi" w:cstheme="minorHAnsi"/>
+        </w:rPr>
+        <w:t>General Public License v3.0 (</w:t>
+      </w:r>
+      <w:proofErr w:type="spellStart"/>
+      <w:r>
+        <w:rPr>
+          <w:rStyle w:val="spellingerror"/>
+          <w:rFonts w:asciiTheme="minorHAnsi" w:hAnsiTheme="minorHAnsi" w:cstheme="minorHAnsi"/>
+        </w:rPr>
+        <w:t>n.d</w:t>
+      </w:r>
+      <w:proofErr w:type="spellEnd"/>
+      <w:r>
+        <w:rPr>
+          <w:rStyle w:val="normaltextrun"/>
+          <w:rFonts w:asciiTheme="minorHAnsi" w:hAnsiTheme="minorHAnsi" w:cstheme="minorHAnsi"/>
+        </w:rPr>
+        <w:t>)</w:t>
+      </w:r>
+      <w:r>
+        <w:rPr>
+          <w:rStyle w:val="apple-converted-space"/>
+          <w:rFonts w:asciiTheme="minorHAnsi" w:hAnsiTheme="minorHAnsi" w:cstheme="minorHAnsi"/>
+        </w:rPr>
+        <w:t> </w:t>
+      </w:r>
+      <w:r>
+        <w:rPr>
+          <w:rStyle w:val="normaltextrun"/>
+          <w:rFonts w:asciiTheme="minorHAnsi" w:hAnsiTheme="minorHAnsi" w:cstheme="minorHAnsi"/>
+          <w:i/>
+          <w:iCs/>
+        </w:rPr>
+        <w:t>GitHub, Inc.</w:t>
+      </w:r>
+      <w:r>
+        <w:rPr>
+          <w:rStyle w:val="apple-converted-space"/>
+          <w:rFonts w:asciiTheme="minorHAnsi" w:hAnsiTheme="minorHAnsi" w:cstheme="minorHAnsi"/>
+          <w:i/>
+          <w:iCs/>
+        </w:rPr>
+        <w:t> </w:t>
+      </w:r>
+      <w:r>
+        <w:rPr>
+          <w:rStyle w:val="normaltextrun"/>
+          <w:rFonts w:asciiTheme="minorHAnsi" w:hAnsiTheme="minorHAnsi" w:cstheme="minorHAnsi"/>
+        </w:rPr>
+        <w:t>Retrieved from </w:t>
+      </w:r>
+      <w:hyperlink r:id="rId12" w:history="1">
+        <w:r>
+          <w:rPr>
+            <w:rStyle w:val="Hyperlink"/>
+            <w:rFonts w:asciiTheme="minorHAnsi" w:hAnsiTheme="minorHAnsi" w:cstheme="minorHAnsi"/>
+          </w:rPr>
+          <w:t>https://choosealicense.com/licenses/agpl-3.0/</w:t>
+        </w:r>
+      </w:hyperlink>
+      <w:r>
+        <w:rPr>
+          <w:rStyle w:val="eop"/>
+          <w:rFonts w:asciiTheme="minorHAnsi" w:hAnsiTheme="minorHAnsi" w:cstheme="minorHAnsi"/>
+        </w:rPr>
+        <w:t> </w:t>
+      </w:r>
+    </w:p>
+    <w:p>
+      <w:pPr>
+        <w:pStyle w:val="paragraph"/>
+        <w:spacing w:before="0" w:beforeAutospacing="0" w:after="0" w:afterAutospacing="0"/>
+        <w:textAlignment w:val="baseline"/>
+        <w:rPr>
+          <w:rStyle w:val="eop"/>
+          <w:rFonts w:asciiTheme="minorHAnsi" w:hAnsiTheme="minorHAnsi" w:cstheme="minorHAnsi"/>
+        </w:rPr>
+      </w:pPr>
+    </w:p>
+    <w:p>
+      <w:pPr>
+        <w:pStyle w:val="paragraph"/>
+        <w:spacing w:before="0" w:beforeAutospacing="0" w:after="0" w:afterAutospacing="0"/>
+        <w:textAlignment w:val="baseline"/>
+        <w:rPr>
+          <w:rStyle w:val="normaltextrun"/>
+          <w:rFonts w:asciiTheme="minorHAnsi" w:hAnsiTheme="minorHAnsi" w:cstheme="minorHAnsi"/>
+        </w:rPr>
+      </w:pPr>
+      <w:r>
+        <w:rPr>
+          <w:rStyle w:val="normaltextrun"/>
+          <w:rFonts w:asciiTheme="minorHAnsi" w:hAnsiTheme="minorHAnsi" w:cstheme="minorHAnsi"/>
+        </w:rPr>
+        <w:t>Apache License 2.0 (</w:t>
+      </w:r>
+      <w:proofErr w:type="spellStart"/>
+      <w:r>
+        <w:rPr>
+          <w:rStyle w:val="spellingerror"/>
+          <w:rFonts w:asciiTheme="minorHAnsi" w:hAnsiTheme="minorHAnsi" w:cstheme="minorHAnsi"/>
+        </w:rPr>
+        <w:t>n.d</w:t>
+      </w:r>
+      <w:proofErr w:type="spellEnd"/>
+      <w:r>
+        <w:rPr>
+          <w:rStyle w:val="normaltextrun"/>
+          <w:rFonts w:asciiTheme="minorHAnsi" w:hAnsiTheme="minorHAnsi" w:cstheme="minorHAnsi"/>
+        </w:rPr>
+        <w:t>)</w:t>
+      </w:r>
+      <w:r>
+        <w:rPr>
+          <w:rStyle w:val="apple-converted-space"/>
+          <w:rFonts w:asciiTheme="minorHAnsi" w:hAnsiTheme="minorHAnsi" w:cstheme="minorHAnsi"/>
+        </w:rPr>
+        <w:t> </w:t>
+      </w:r>
+      <w:r>
+        <w:rPr>
+          <w:rStyle w:val="normaltextrun"/>
+          <w:rFonts w:asciiTheme="minorHAnsi" w:hAnsiTheme="minorHAnsi" w:cstheme="minorHAnsi"/>
+          <w:i/>
+          <w:iCs/>
+        </w:rPr>
+        <w:t>GitHub, Inc.</w:t>
+      </w:r>
+      <w:r>
+        <w:rPr>
+          <w:rStyle w:val="apple-converted-space"/>
+          <w:rFonts w:asciiTheme="minorHAnsi" w:hAnsiTheme="minorHAnsi" w:cstheme="minorHAnsi"/>
+          <w:i/>
+          <w:iCs/>
+        </w:rPr>
+        <w:t> </w:t>
+      </w:r>
+      <w:r>
+        <w:rPr>
+          <w:rStyle w:val="normaltextrun"/>
+          <w:rFonts w:asciiTheme="minorHAnsi" w:hAnsiTheme="minorHAnsi" w:cstheme="minorHAnsi"/>
+        </w:rPr>
+        <w:t>Retrieved from </w:t>
+      </w:r>
+      <w:hyperlink r:id="rId13" w:history="1">
+        <w:r>
+          <w:rPr>
+            <w:rStyle w:val="Hyperlink"/>
+            <w:rFonts w:asciiTheme="minorHAnsi" w:hAnsiTheme="minorHAnsi" w:cstheme="minorHAnsi"/>
+          </w:rPr>
+          <w:t>https://choosealicense.com/licenses/apache-2.0/</w:t>
+        </w:r>
+      </w:hyperlink>
+    </w:p>
+    <w:p>
+      <w:pPr>
+        <w:pStyle w:val="paragraph"/>
+        <w:spacing w:before="0" w:beforeAutospacing="0" w:after="0" w:afterAutospacing="0"/>
+        <w:textAlignment w:val="baseline"/>
+        <w:rPr>
+          <w:rStyle w:val="eop"/>
+          <w:rFonts w:asciiTheme="minorHAnsi" w:hAnsiTheme="minorHAnsi" w:cstheme="minorHAnsi"/>
+        </w:rPr>
+      </w:pPr>
+    </w:p>
+    <w:p>
+      <w:pPr>
+        <w:pStyle w:val="paragraph"/>
+        <w:spacing w:before="0" w:beforeAutospacing="0" w:after="0" w:afterAutospacing="0"/>
+        <w:textAlignment w:val="baseline"/>
+        <w:rPr>
+          <w:rFonts w:asciiTheme="minorHAnsi" w:hAnsiTheme="minorHAnsi" w:cstheme="minorHAnsi"/>
+        </w:rPr>
+      </w:pPr>
+      <w:r>
+        <w:rPr>
+          <w:rStyle w:val="normaltextrun"/>
+          <w:rFonts w:asciiTheme="minorHAnsi" w:hAnsiTheme="minorHAnsi" w:cstheme="minorHAnsi"/>
+        </w:rPr>
+        <w:t>MIT License (</w:t>
+      </w:r>
+      <w:proofErr w:type="spellStart"/>
+      <w:r>
+        <w:rPr>
+          <w:rStyle w:val="spellingerror"/>
+          <w:rFonts w:asciiTheme="minorHAnsi" w:hAnsiTheme="minorHAnsi" w:cstheme="minorHAnsi"/>
+        </w:rPr>
+        <w:t>n.d</w:t>
+      </w:r>
+      <w:proofErr w:type="spellEnd"/>
+      <w:r>
+        <w:rPr>
+          <w:rStyle w:val="normaltextrun"/>
+          <w:rFonts w:asciiTheme="minorHAnsi" w:hAnsiTheme="minorHAnsi" w:cstheme="minorHAnsi"/>
+        </w:rPr>
+        <w:t>)</w:t>
+      </w:r>
+      <w:r>
+        <w:rPr>
+          <w:rStyle w:val="apple-converted-space"/>
+          <w:rFonts w:asciiTheme="minorHAnsi" w:hAnsiTheme="minorHAnsi" w:cstheme="minorHAnsi"/>
+        </w:rPr>
+        <w:t> </w:t>
+      </w:r>
+      <w:r>
+        <w:rPr>
+          <w:rStyle w:val="normaltextrun"/>
+          <w:rFonts w:asciiTheme="minorHAnsi" w:hAnsiTheme="minorHAnsi" w:cstheme="minorHAnsi"/>
+          <w:i/>
+          <w:iCs/>
+        </w:rPr>
+        <w:t>GitHub, Inc.</w:t>
+      </w:r>
+      <w:r>
+        <w:rPr>
+          <w:rStyle w:val="apple-converted-space"/>
+          <w:rFonts w:asciiTheme="minorHAnsi" w:hAnsiTheme="minorHAnsi" w:cstheme="minorHAnsi"/>
+          <w:i/>
+          <w:iCs/>
+        </w:rPr>
+        <w:t> </w:t>
+      </w:r>
+      <w:r>
+        <w:rPr>
+          <w:rStyle w:val="normaltextrun"/>
+          <w:rFonts w:asciiTheme="minorHAnsi" w:hAnsiTheme="minorHAnsi" w:cstheme="minorHAnsi"/>
+        </w:rPr>
+        <w:t>Retrieved from </w:t>
+      </w:r>
+      <w:hyperlink r:id="rId14" w:history="1">
+        <w:r>
+          <w:rPr>
+            <w:rStyle w:val="Hyperlink"/>
+            <w:rFonts w:asciiTheme="minorHAnsi" w:hAnsiTheme="minorHAnsi" w:cstheme="minorHAnsi"/>
+          </w:rPr>
+          <w:t>https://choosealicense.com/licenses/mit/</w:t>
+        </w:r>
+      </w:hyperlink>
+    </w:p>
+    <w:p>
+      <w:pPr>
+        <w:pStyle w:val="paragraph"/>
+        <w:spacing w:before="0" w:beforeAutospacing="0" w:after="0" w:afterAutospacing="0"/>
+        <w:textAlignment w:val="baseline"/>
+        <w:rPr>
+          <w:rStyle w:val="eop"/>
+          <w:rFonts w:asciiTheme="minorHAnsi" w:hAnsiTheme="minorHAnsi" w:cstheme="minorHAnsi"/>
+        </w:rPr>
+      </w:pPr>
+    </w:p>
+    <w:p>
+      <w:pPr>
+        <w:pStyle w:val="paragraph"/>
+        <w:spacing w:before="0" w:beforeAutospacing="0" w:after="0" w:afterAutospacing="0"/>
+        <w:textAlignment w:val="baseline"/>
+        <w:rPr>
+          <w:rStyle w:val="eop"/>
+          <w:rFonts w:asciiTheme="minorHAnsi" w:hAnsiTheme="minorHAnsi" w:cstheme="minorHAnsi"/>
+        </w:rPr>
+      </w:pPr>
+      <w:r>
+        <w:rPr>
+          <w:rStyle w:val="normaltextrun"/>
+          <w:rFonts w:asciiTheme="minorHAnsi" w:hAnsiTheme="minorHAnsi" w:cstheme="minorHAnsi"/>
+        </w:rPr>
+        <w:t>EECT Stadium General Terms and Conditions V2.0 (2017).</w:t>
+      </w:r>
+      <w:r>
+        <w:rPr>
+          <w:rStyle w:val="apple-converted-space"/>
+          <w:rFonts w:asciiTheme="minorHAnsi" w:hAnsiTheme="minorHAnsi" w:cstheme="minorHAnsi"/>
+        </w:rPr>
+        <w:t> </w:t>
+      </w:r>
+      <w:r>
+        <w:rPr>
+          <w:rStyle w:val="normaltextrun"/>
+          <w:rFonts w:asciiTheme="minorHAnsi" w:hAnsiTheme="minorHAnsi" w:cstheme="minorHAnsi"/>
+          <w:i/>
+          <w:iCs/>
+        </w:rPr>
+        <w:t>East City Community Trust Board.</w:t>
+      </w:r>
+      <w:r>
+        <w:rPr>
+          <w:rStyle w:val="normaltextrun"/>
+          <w:rFonts w:asciiTheme="minorHAnsi" w:hAnsiTheme="minorHAnsi" w:cstheme="minorHAnsi"/>
+          <w:b/>
+          <w:bCs/>
+          <w:i/>
+          <w:iCs/>
+        </w:rPr>
+        <w:t> </w:t>
+      </w:r>
+      <w:r>
+        <w:rPr>
+          <w:rStyle w:val="normaltextrun"/>
+          <w:rFonts w:asciiTheme="minorHAnsi" w:hAnsiTheme="minorHAnsi" w:cstheme="minorHAnsi"/>
+        </w:rPr>
+        <w:t>Retrieved from </w:t>
+      </w:r>
+      <w:hyperlink r:id="rId15" w:history="1">
+        <w:r>
+          <w:rPr>
+            <w:rStyle w:val="Hyperlink"/>
+            <w:rFonts w:asciiTheme="minorHAnsi" w:hAnsiTheme="minorHAnsi" w:cstheme="minorHAnsi"/>
+          </w:rPr>
+          <w:t>http://www.asbstadium.co.nz/uploads/4/7/4/6/47460497/eect_stadium_general_terms_and_condition_v2.pdf</w:t>
+        </w:r>
+      </w:hyperlink>
+      <w:r>
+        <w:rPr>
+          <w:rStyle w:val="eop"/>
+          <w:rFonts w:asciiTheme="minorHAnsi" w:hAnsiTheme="minorHAnsi" w:cstheme="minorHAnsi"/>
+        </w:rPr>
+        <w:t> </w:t>
+      </w:r>
+    </w:p>
+    <w:p>
+      <w:pPr>
+        <w:pStyle w:val="paragraph"/>
+        <w:spacing w:before="0" w:beforeAutospacing="0" w:after="0" w:afterAutospacing="0"/>
+        <w:textAlignment w:val="baseline"/>
+        <w:rPr>
+          <w:rFonts w:asciiTheme="minorHAnsi" w:hAnsiTheme="minorHAnsi" w:cstheme="minorHAnsi"/>
+        </w:rPr>
+      </w:pPr>
+    </w:p>
+    <w:p>
+      <w:pPr>
+        <w:pStyle w:val="paragraph"/>
+        <w:spacing w:before="0" w:beforeAutospacing="0" w:after="0" w:afterAutospacing="0"/>
+        <w:textAlignment w:val="baseline"/>
+        <w:rPr>
+          <w:rFonts w:asciiTheme="minorHAnsi" w:hAnsiTheme="minorHAnsi" w:cstheme="minorHAnsi"/>
+        </w:rPr>
+      </w:pPr>
+      <w:r>
+        <w:rPr>
+          <w:rStyle w:val="normaltextrun"/>
+          <w:rFonts w:asciiTheme="minorHAnsi" w:hAnsiTheme="minorHAnsi" w:cstheme="minorHAnsi"/>
+        </w:rPr>
+        <w:t>Why the GNU </w:t>
+      </w:r>
+      <w:proofErr w:type="spellStart"/>
+      <w:r>
+        <w:rPr>
+          <w:rStyle w:val="spellingerror"/>
+          <w:rFonts w:asciiTheme="minorHAnsi" w:hAnsiTheme="minorHAnsi" w:cstheme="minorHAnsi"/>
+        </w:rPr>
+        <w:t>Affero</w:t>
+      </w:r>
+      <w:proofErr w:type="spellEnd"/>
+      <w:r>
+        <w:rPr>
+          <w:rStyle w:val="apple-converted-space"/>
+          <w:rFonts w:asciiTheme="minorHAnsi" w:hAnsiTheme="minorHAnsi" w:cstheme="minorHAnsi"/>
+        </w:rPr>
+        <w:t> </w:t>
+      </w:r>
+      <w:r>
+        <w:rPr>
+          <w:rStyle w:val="normaltextrun"/>
+          <w:rFonts w:asciiTheme="minorHAnsi" w:hAnsiTheme="minorHAnsi" w:cstheme="minorHAnsi"/>
+        </w:rPr>
+        <w:t>GPL. (2015)</w:t>
+      </w:r>
+      <w:r>
+        <w:rPr>
+          <w:rStyle w:val="apple-converted-space"/>
+          <w:rFonts w:asciiTheme="minorHAnsi" w:hAnsiTheme="minorHAnsi" w:cstheme="minorHAnsi"/>
+          <w:b/>
+          <w:bCs/>
+        </w:rPr>
+        <w:t> </w:t>
+      </w:r>
+      <w:r>
+        <w:rPr>
+          <w:rStyle w:val="normaltextrun"/>
+          <w:rFonts w:asciiTheme="minorHAnsi" w:hAnsiTheme="minorHAnsi" w:cstheme="minorHAnsi"/>
+          <w:i/>
+          <w:iCs/>
+        </w:rPr>
+        <w:t>Free Software Foundation.</w:t>
+      </w:r>
+      <w:r>
+        <w:rPr>
+          <w:rStyle w:val="apple-converted-space"/>
+          <w:rFonts w:asciiTheme="minorHAnsi" w:hAnsiTheme="minorHAnsi" w:cstheme="minorHAnsi"/>
+          <w:i/>
+          <w:iCs/>
+        </w:rPr>
+        <w:t> </w:t>
+      </w:r>
+      <w:r>
+        <w:rPr>
+          <w:rStyle w:val="normaltextrun"/>
+          <w:rFonts w:asciiTheme="minorHAnsi" w:hAnsiTheme="minorHAnsi" w:cstheme="minorHAnsi"/>
+        </w:rPr>
+        <w:t>Retrieved from </w:t>
+      </w:r>
+      <w:hyperlink r:id="rId16" w:history="1">
+        <w:r>
+          <w:rPr>
+            <w:rStyle w:val="Hyperlink"/>
+            <w:rFonts w:asciiTheme="minorHAnsi" w:hAnsiTheme="minorHAnsi" w:cstheme="minorHAnsi"/>
+          </w:rPr>
+          <w:t>https://www.gnu.org/licenses/why-affero-gpl.html </w:t>
+        </w:r>
+      </w:hyperlink>
     </w:p>
     <w:sectPr>
       <w:pgSz w:w="11906" w:h="16838"/>
@@ -422,7 +1033,7 @@
 </file>
 
 <file path=word/styles.xml><?xml version="1.0" encoding="utf-8"?>
-<w:styles xmlns:mc="http://schemas.openxmlformats.org/markup-compatibility/2006" xmlns:r="http://schemas.openxmlformats.org/officeDocument/2006/relationships" xmlns:w="http://schemas.openxmlformats.org/wordprocessingml/2006/main" xmlns:w14="http://schemas.microsoft.com/office/word/2010/wordml" xmlns:w15="http://schemas.microsoft.com/office/word/2012/wordml" xmlns:w16se="http://schemas.microsoft.com/office/word/2015/wordml/symex" mc:Ignorable="w14 w15 w16se">
+<w:styles xmlns:mc="http://schemas.openxmlformats.org/markup-compatibility/2006" xmlns:r="http://schemas.openxmlformats.org/officeDocument/2006/relationships" xmlns:w="http://schemas.openxmlformats.org/wordprocessingml/2006/main" xmlns:w14="http://schemas.microsoft.com/office/word/2010/wordml" xmlns:w15="http://schemas.microsoft.com/office/word/2012/wordml" xmlns:w16cid="http://schemas.microsoft.com/office/word/2016/wordml/cid" xmlns:w16se="http://schemas.microsoft.com/office/word/2015/wordml/symex" mc:Ignorable="w14 w15 w16se w16cid">
   <w:docDefaults>
     <w:rPrDefault>
       <w:rPr>
@@ -438,7 +1049,7 @@
       </w:pPr>
     </w:pPrDefault>
   </w:docDefaults>
-  <w:latentStyles w:defLockedState="0" w:defUIPriority="99" w:defSemiHidden="0" w:defUnhideWhenUsed="0" w:defQFormat="0" w:count="374">
+  <w:latentStyles w:defLockedState="0" w:defUIPriority="99" w:defSemiHidden="0" w:defUnhideWhenUsed="0" w:defQFormat="0" w:count="375">
     <w:lsdException w:name="Normal" w:uiPriority="0" w:qFormat="1"/>
     <w:lsdException w:name="heading 1" w:uiPriority="9" w:qFormat="1"/>
     <w:lsdException w:name="heading 2" w:semiHidden="1" w:uiPriority="9" w:unhideWhenUsed="1" w:qFormat="1"/>
@@ -544,7 +1155,6 @@
     <w:lsdException w:name="HTML Sample" w:semiHidden="1" w:unhideWhenUsed="1"/>
     <w:lsdException w:name="HTML Typewriter" w:semiHidden="1" w:unhideWhenUsed="1"/>
     <w:lsdException w:name="HTML Variable" w:semiHidden="1" w:unhideWhenUsed="1"/>
-    <w:lsdException w:name="Normal Table" w:semiHidden="1" w:unhideWhenUsed="1"/>
     <w:lsdException w:name="annotation subject" w:semiHidden="1" w:unhideWhenUsed="1"/>
     <w:lsdException w:name="No List" w:semiHidden="1" w:unhideWhenUsed="1"/>
     <w:lsdException w:name="Outline List 1" w:semiHidden="1" w:unhideWhenUsed="1"/>
@@ -591,10 +1201,8 @@
     <w:lsdException w:name="Table Subtle 2" w:semiHidden="1" w:unhideWhenUsed="1"/>
     <w:lsdException w:name="Table Web 1" w:semiHidden="1" w:unhideWhenUsed="1"/>
     <w:lsdException w:name="Table Web 2" w:semiHidden="1" w:unhideWhenUsed="1"/>
-    <w:lsdException w:name="Table Web 3" w:semiHidden="1" w:unhideWhenUsed="1"/>
     <w:lsdException w:name="Balloon Text" w:semiHidden="1" w:unhideWhenUsed="1"/>
     <w:lsdException w:name="Table Grid" w:uiPriority="39"/>
-    <w:lsdException w:name="Table Theme" w:semiHidden="1" w:unhideWhenUsed="1"/>
     <w:lsdException w:name="Placeholder Text" w:semiHidden="1"/>
     <w:lsdException w:name="No Spacing" w:uiPriority="1" w:qFormat="1"/>
     <w:lsdException w:name="Light Shading" w:uiPriority="60"/>
@@ -813,6 +1421,7 @@
     <w:lsdException w:name="Mention" w:semiHidden="1" w:unhideWhenUsed="1"/>
     <w:lsdException w:name="Smart Hyperlink" w:semiHidden="1" w:unhideWhenUsed="1"/>
     <w:lsdException w:name="Hashtag" w:semiHidden="1" w:unhideWhenUsed="1"/>
+    <w:lsdException w:name="Unresolved Mention" w:semiHidden="1" w:unhideWhenUsed="1"/>
   </w:latentStyles>
   <w:style w:type="paragraph" w:default="1" w:styleId="Normal">
     <w:name w:val="Normal"/>
@@ -896,6 +1505,68 @@
       <w:color w:val="2B579A"/>
       <w:shd w:val="clear" w:color="auto" w:fill="E6E6E6"/>
     </w:rPr>
+  </w:style>
+  <w:style w:type="character" w:styleId="Strong">
+    <w:name w:val="Strong"/>
+    <w:basedOn w:val="DefaultParagraphFont"/>
+    <w:uiPriority w:val="22"/>
+    <w:qFormat/>
+    <w:rsid w:val="009518F4"/>
+    <w:rPr>
+      <w:b/>
+      <w:bCs/>
+    </w:rPr>
+  </w:style>
+  <w:style w:type="character" w:customStyle="1" w:styleId="selectable">
+    <w:name w:val="selectable"/>
+    <w:basedOn w:val="DefaultParagraphFont"/>
+    <w:rsid w:val="009518F4"/>
+  </w:style>
+  <w:style w:type="character" w:styleId="UnresolvedMention">
+    <w:name w:val="Unresolved Mention"/>
+    <w:basedOn w:val="DefaultParagraphFont"/>
+    <w:uiPriority w:val="99"/>
+    <w:semiHidden/>
+    <w:unhideWhenUsed/>
+    <w:rsid w:val="009518F4"/>
+    <w:rPr>
+      <w:color w:val="808080"/>
+      <w:shd w:val="clear" w:color="auto" w:fill="E6E6E6"/>
+    </w:rPr>
+  </w:style>
+  <w:style w:type="paragraph" w:customStyle="1" w:styleId="paragraph">
+    <w:name w:val="paragraph"/>
+    <w:basedOn w:val="Normal"/>
+    <w:rsid w:val="009518F4"/>
+    <w:pPr>
+      <w:spacing w:before="100" w:beforeAutospacing="1" w:after="100" w:afterAutospacing="1" w:line="240" w:lineRule="auto"/>
+    </w:pPr>
+    <w:rPr>
+      <w:rFonts w:ascii="Times New Roman" w:eastAsia="Times New Roman" w:hAnsi="Times New Roman" w:cs="Times New Roman"/>
+      <w:sz w:val="24"/>
+      <w:szCs w:val="24"/>
+      <w:lang w:eastAsia="ja-JP"/>
+    </w:rPr>
+  </w:style>
+  <w:style w:type="character" w:customStyle="1" w:styleId="eop">
+    <w:name w:val="eop"/>
+    <w:basedOn w:val="DefaultParagraphFont"/>
+    <w:rsid w:val="009518F4"/>
+  </w:style>
+  <w:style w:type="character" w:customStyle="1" w:styleId="normaltextrun">
+    <w:name w:val="normaltextrun"/>
+    <w:basedOn w:val="DefaultParagraphFont"/>
+    <w:rsid w:val="009518F4"/>
+  </w:style>
+  <w:style w:type="character" w:customStyle="1" w:styleId="apple-converted-space">
+    <w:name w:val="apple-converted-space"/>
+    <w:basedOn w:val="DefaultParagraphFont"/>
+    <w:rsid w:val="009518F4"/>
+  </w:style>
+  <w:style w:type="character" w:customStyle="1" w:styleId="spellingerror">
+    <w:name w:val="spellingerror"/>
+    <w:basedOn w:val="DefaultParagraphFont"/>
+    <w:rsid w:val="009518F4"/>
   </w:style>
 </w:styles>
 </file>
@@ -1159,4 +1830,16 @@
     </a:ext>
   </a:extLst>
 </a:theme>
+</file>
+
+<file path=customXml/item1.xml><?xml version="1.0" encoding="utf-8"?>
+<b:Sources xmlns:b="http://schemas.openxmlformats.org/officeDocument/2006/bibliography" xmlns="http://schemas.openxmlformats.org/officeDocument/2006/bibliography" SelectedStyle="\APASixthEditionOfficeOnline.xsl" StyleName="APA" Version="6"/>
+</file>
+
+<file path=customXml/itemProps1.xml><?xml version="1.0" encoding="utf-8"?>
+<ds:datastoreItem xmlns:ds="http://schemas.openxmlformats.org/officeDocument/2006/customXml" ds:itemID="{F3A75439-5B20-4775-B967-2BD06CBDE8AA}">
+  <ds:schemaRefs>
+    <ds:schemaRef ds:uri="http://schemas.openxmlformats.org/officeDocument/2006/bibliography"/>
+  </ds:schemaRefs>
+</ds:datastoreItem>
 </file>
</xml_diff>

<commit_message>
Included Appendices A,B,C and MATHEX Comp. activity diagram into the report. References included too, new section "Acknowledgement" added.
</commit_message>
<xml_diff>
--- a/Feasibility Study/Final v1.0/References.docx
+++ b/Feasibility Study/Final v1.0/References.docx
@@ -1,6 +1,6 @@
 
 <file path=word/document.xml><?xml version="1.0" encoding="utf-8"?>
-<w:document xmlns:wpc="http://schemas.microsoft.com/office/word/2010/wordprocessingCanvas" xmlns:cx="http://schemas.microsoft.com/office/drawing/2014/chartex" xmlns:cx1="http://schemas.microsoft.com/office/drawing/2015/9/8/chartex" xmlns:cx2="http://schemas.microsoft.com/office/drawing/2015/10/21/chartex" xmlns:cx3="http://schemas.microsoft.com/office/drawing/2016/5/9/chartex" xmlns:cx4="http://schemas.microsoft.com/office/drawing/2016/5/10/chartex" xmlns:cx5="http://schemas.microsoft.com/office/drawing/2016/5/11/chartex" xmlns:cx6="http://schemas.microsoft.com/office/drawing/2016/5/12/chartex" xmlns:cx7="http://schemas.microsoft.com/office/drawing/2016/5/13/chartex" xmlns:cx8="http://schemas.microsoft.com/office/drawing/2016/5/14/chartex" xmlns:mc="http://schemas.openxmlformats.org/markup-compatibility/2006" xmlns:aink="http://schemas.microsoft.com/office/drawing/2016/ink" xmlns:am3d="http://schemas.microsoft.com/office/drawing/2017/model3d" xmlns:o="urn:schemas-microsoft-com:office:office" xmlns:r="http://schemas.openxmlformats.org/officeDocument/2006/relationships" xmlns:m="http://schemas.openxmlformats.org/officeDocument/2006/math" xmlns:v="urn:schemas-microsoft-com:vml" xmlns:wp14="http://schemas.microsoft.com/office/word/2010/wordprocessingDrawing" xmlns:wp="http://schemas.openxmlformats.org/drawingml/2006/wordprocessingDrawing" xmlns:w10="urn:schemas-microsoft-com:office:word" xmlns:w="http://schemas.openxmlformats.org/wordprocessingml/2006/main" xmlns:w14="http://schemas.microsoft.com/office/word/2010/wordml" xmlns:w15="http://schemas.microsoft.com/office/word/2012/wordml" xmlns:w16cid="http://schemas.microsoft.com/office/word/2016/wordml/cid" xmlns:w16se="http://schemas.microsoft.com/office/word/2015/wordml/symex" xmlns:wpg="http://schemas.microsoft.com/office/word/2010/wordprocessingGroup" xmlns:wpi="http://schemas.microsoft.com/office/word/2010/wordprocessingInk" xmlns:wne="http://schemas.microsoft.com/office/word/2006/wordml" xmlns:wps="http://schemas.microsoft.com/office/word/2010/wordprocessingShape" mc:Ignorable="w14 w15 w16se w16cid wp14">
+<w:document xmlns:wpc="http://schemas.microsoft.com/office/word/2010/wordprocessingCanvas" xmlns:cx="http://schemas.microsoft.com/office/drawing/2014/chartex" xmlns:cx1="http://schemas.microsoft.com/office/drawing/2015/9/8/chartex" xmlns:cx2="http://schemas.microsoft.com/office/drawing/2015/10/21/chartex" xmlns:cx3="http://schemas.microsoft.com/office/drawing/2016/5/9/chartex" xmlns:cx4="http://schemas.microsoft.com/office/drawing/2016/5/10/chartex" xmlns:cx5="http://schemas.microsoft.com/office/drawing/2016/5/11/chartex" xmlns:mc="http://schemas.openxmlformats.org/markup-compatibility/2006" xmlns:o="urn:schemas-microsoft-com:office:office" xmlns:r="http://schemas.openxmlformats.org/officeDocument/2006/relationships" xmlns:m="http://schemas.openxmlformats.org/officeDocument/2006/math" xmlns:v="urn:schemas-microsoft-com:vml" xmlns:wp14="http://schemas.microsoft.com/office/word/2010/wordprocessingDrawing" xmlns:wp="http://schemas.openxmlformats.org/drawingml/2006/wordprocessingDrawing" xmlns:w10="urn:schemas-microsoft-com:office:word" xmlns:w="http://schemas.openxmlformats.org/wordprocessingml/2006/main" xmlns:w14="http://schemas.microsoft.com/office/word/2010/wordml" xmlns:w15="http://schemas.microsoft.com/office/word/2012/wordml" xmlns:w16se="http://schemas.microsoft.com/office/word/2015/wordml/symex" xmlns:wpg="http://schemas.microsoft.com/office/word/2010/wordprocessingGroup" xmlns:wpi="http://schemas.microsoft.com/office/word/2010/wordprocessingInk" xmlns:wne="http://schemas.microsoft.com/office/word/2006/wordml" xmlns:wps="http://schemas.microsoft.com/office/word/2010/wordprocessingShape" mc:Ignorable="w14 w15 w16se wp14">
   <w:body>
     <w:p>
       <w:pPr>
@@ -93,7 +93,6 @@
         <w:t xml:space="preserve"> Raj </w:t>
       </w:r>
       <w:proofErr w:type="spellStart"/>
-      <w:proofErr w:type="gramStart"/>
       <w:r>
         <w:rPr>
           <w:rFonts w:asciiTheme="minorHAnsi" w:hAnsiTheme="minorHAnsi" w:cstheme="minorHAnsi"/>
@@ -105,14 +104,7 @@
         <w:rPr>
           <w:rFonts w:asciiTheme="minorHAnsi" w:hAnsiTheme="minorHAnsi" w:cstheme="minorHAnsi"/>
         </w:rPr>
-        <w:t xml:space="preserve"> .</w:t>
-      </w:r>
-      <w:proofErr w:type="gramEnd"/>
-      <w:r>
-        <w:rPr>
-          <w:rFonts w:asciiTheme="minorHAnsi" w:hAnsiTheme="minorHAnsi" w:cstheme="minorHAnsi"/>
-        </w:rPr>
-        <w:t xml:space="preserve"> 10th April,2017.</w:t>
+        <w:t xml:space="preserve"> . 10th April,2017.</w:t>
       </w:r>
     </w:p>
     <w:p>
@@ -459,8 +451,6 @@
         </w:rPr>
         <w:t xml:space="preserve">. </w:t>
       </w:r>
-      <w:bookmarkStart w:id="0" w:name="_GoBack"/>
-      <w:bookmarkEnd w:id="0"/>
       <w:r>
         <w:rPr>
           <w:rStyle w:val="selectable"/>
@@ -945,6 +935,7 @@
         <w:spacing w:before="0" w:beforeAutospacing="0" w:after="0" w:afterAutospacing="0"/>
         <w:textAlignment w:val="baseline"/>
         <w:rPr>
+          <w:rStyle w:val="Hyperlink"/>
           <w:rFonts w:asciiTheme="minorHAnsi" w:hAnsiTheme="minorHAnsi" w:cstheme="minorHAnsi"/>
         </w:rPr>
       </w:pPr>
@@ -1021,6 +1012,414 @@
           <w:t>https://www.gnu.org/licenses/why-affero-gpl.html </w:t>
         </w:r>
       </w:hyperlink>
+    </w:p>
+    <w:p>
+      <w:pPr>
+        <w:pStyle w:val="paragraph"/>
+        <w:spacing w:before="0" w:beforeAutospacing="0" w:after="0" w:afterAutospacing="0"/>
+        <w:textAlignment w:val="baseline"/>
+        <w:rPr>
+          <w:rStyle w:val="Hyperlink"/>
+          <w:rFonts w:asciiTheme="minorHAnsi" w:hAnsiTheme="minorHAnsi" w:cstheme="minorHAnsi"/>
+        </w:rPr>
+      </w:pPr>
+    </w:p>
+    <w:p>
+      <w:pPr>
+        <w:pStyle w:val="paragraph"/>
+        <w:spacing w:before="0" w:beforeAutospacing="0" w:after="0" w:afterAutospacing="0"/>
+        <w:textAlignment w:val="baseline"/>
+        <w:rPr>
+          <w:rStyle w:val="Hyperlink"/>
+          <w:rFonts w:asciiTheme="minorHAnsi" w:hAnsiTheme="minorHAnsi" w:cstheme="minorHAnsi"/>
+          <w:u w:val="none"/>
+        </w:rPr>
+      </w:pPr>
+      <w:r>
+        <w:rPr>
+          <w:rStyle w:val="Hyperlink"/>
+          <w:rFonts w:asciiTheme="minorHAnsi" w:hAnsiTheme="minorHAnsi" w:cstheme="minorHAnsi"/>
+          <w:u w:val="none"/>
+        </w:rPr>
+        <w:lastRenderedPageBreak/>
+        <w:t>Acknowledge</w:t>
+      </w:r>
+      <w:r>
+        <w:rPr>
+          <w:rStyle w:val="Hyperlink"/>
+          <w:rFonts w:asciiTheme="minorHAnsi" w:hAnsiTheme="minorHAnsi" w:cstheme="minorHAnsi"/>
+          <w:u w:val="none"/>
+        </w:rPr>
+        <w:t xml:space="preserve">ment </w:t>
+      </w:r>
+    </w:p>
+    <w:p>
+      <w:pPr>
+        <w:pStyle w:val="paragraph"/>
+        <w:spacing w:before="0" w:beforeAutospacing="0" w:after="0" w:afterAutospacing="0"/>
+        <w:textAlignment w:val="baseline"/>
+        <w:rPr>
+          <w:rStyle w:val="Hyperlink"/>
+          <w:rFonts w:asciiTheme="minorHAnsi" w:hAnsiTheme="minorHAnsi" w:cstheme="minorHAnsi"/>
+          <w:u w:val="none"/>
+        </w:rPr>
+      </w:pPr>
+    </w:p>
+    <w:p>
+      <w:pPr>
+        <w:pStyle w:val="paragraph"/>
+        <w:spacing w:before="0" w:beforeAutospacing="0" w:after="0" w:afterAutospacing="0"/>
+        <w:textAlignment w:val="baseline"/>
+        <w:rPr>
+          <w:rStyle w:val="Hyperlink"/>
+          <w:rFonts w:asciiTheme="minorHAnsi" w:hAnsiTheme="minorHAnsi" w:cstheme="minorHAnsi"/>
+          <w:u w:val="none"/>
+        </w:rPr>
+      </w:pPr>
+      <w:r>
+        <w:rPr>
+          <w:rStyle w:val="Hyperlink"/>
+          <w:rFonts w:asciiTheme="minorHAnsi" w:hAnsiTheme="minorHAnsi" w:cstheme="minorHAnsi"/>
+          <w:u w:val="none"/>
+        </w:rPr>
+        <w:t xml:space="preserve">Adrian Cyrus </w:t>
+      </w:r>
+      <w:proofErr w:type="spellStart"/>
+      <w:r>
+        <w:rPr>
+          <w:rStyle w:val="Hyperlink"/>
+          <w:rFonts w:asciiTheme="minorHAnsi" w:hAnsiTheme="minorHAnsi" w:cstheme="minorHAnsi"/>
+          <w:u w:val="none"/>
+        </w:rPr>
+        <w:t>Limpin</w:t>
+      </w:r>
+      <w:proofErr w:type="spellEnd"/>
+      <w:r>
+        <w:rPr>
+          <w:rStyle w:val="Hyperlink"/>
+          <w:rFonts w:asciiTheme="minorHAnsi" w:hAnsiTheme="minorHAnsi" w:cstheme="minorHAnsi"/>
+          <w:u w:val="none"/>
+        </w:rPr>
+        <w:t xml:space="preserve"> , IT support Engineer</w:t>
+      </w:r>
+      <w:r>
+        <w:rPr>
+          <w:rStyle w:val="Hyperlink"/>
+          <w:rFonts w:asciiTheme="minorHAnsi" w:hAnsiTheme="minorHAnsi" w:cstheme="minorHAnsi"/>
+          <w:u w:val="none"/>
+        </w:rPr>
+        <w:t xml:space="preserve">. </w:t>
+      </w:r>
+    </w:p>
+    <w:p>
+      <w:pPr>
+        <w:pStyle w:val="paragraph"/>
+        <w:spacing w:before="0" w:beforeAutospacing="0" w:after="0" w:afterAutospacing="0"/>
+        <w:textAlignment w:val="baseline"/>
+        <w:rPr>
+          <w:rStyle w:val="Hyperlink"/>
+          <w:rFonts w:asciiTheme="minorHAnsi" w:hAnsiTheme="minorHAnsi" w:cstheme="minorHAnsi"/>
+          <w:u w:val="none"/>
+        </w:rPr>
+      </w:pPr>
+    </w:p>
+    <w:p>
+      <w:pPr>
+        <w:pStyle w:val="Heading3"/>
+        <w:rPr>
+          <w:rFonts w:asciiTheme="minorHAnsi" w:hAnsiTheme="minorHAnsi" w:cstheme="minorHAnsi"/>
+          <w:color w:val="auto"/>
+          <w:sz w:val="24"/>
+          <w:szCs w:val="24"/>
+        </w:rPr>
+      </w:pPr>
+      <w:r>
+        <w:rPr>
+          <w:rStyle w:val="Hyperlink"/>
+          <w:rFonts w:asciiTheme="minorHAnsi" w:hAnsiTheme="minorHAnsi" w:cstheme="minorHAnsi"/>
+          <w:color w:val="auto"/>
+          <w:sz w:val="24"/>
+          <w:szCs w:val="24"/>
+          <w:u w:val="none"/>
+        </w:rPr>
+        <w:t xml:space="preserve">Shared his </w:t>
+      </w:r>
+      <w:r>
+        <w:rPr>
+          <w:rStyle w:val="Hyperlink"/>
+          <w:rFonts w:asciiTheme="minorHAnsi" w:hAnsiTheme="minorHAnsi" w:cstheme="minorHAnsi"/>
+          <w:color w:val="auto"/>
+          <w:sz w:val="24"/>
+          <w:szCs w:val="24"/>
+          <w:u w:val="none"/>
+        </w:rPr>
+        <w:t>knowledge</w:t>
+      </w:r>
+      <w:r>
+        <w:rPr>
+          <w:rStyle w:val="Hyperlink"/>
+          <w:rFonts w:asciiTheme="minorHAnsi" w:hAnsiTheme="minorHAnsi" w:cstheme="minorHAnsi"/>
+          <w:color w:val="auto"/>
+          <w:sz w:val="24"/>
+          <w:szCs w:val="24"/>
+          <w:u w:val="none"/>
+        </w:rPr>
+        <w:t xml:space="preserve">  and experience gained during his career and also from the current company where he works  for. Provided assistance and advice to highlight the main elements pointed out in the section “ </w:t>
+      </w:r>
+      <w:bookmarkStart w:id="0" w:name="_Toc489539075"/>
+      <w:r>
+        <w:rPr>
+          <w:rFonts w:asciiTheme="minorHAnsi" w:hAnsiTheme="minorHAnsi" w:cstheme="minorHAnsi"/>
+          <w:color w:val="auto"/>
+          <w:sz w:val="24"/>
+          <w:szCs w:val="24"/>
+        </w:rPr>
+        <w:t>Other Elements of an in-house Implementation</w:t>
+      </w:r>
+      <w:bookmarkEnd w:id="0"/>
+      <w:r>
+        <w:rPr>
+          <w:rFonts w:asciiTheme="minorHAnsi" w:hAnsiTheme="minorHAnsi" w:cstheme="minorHAnsi"/>
+          <w:color w:val="auto"/>
+          <w:sz w:val="24"/>
+          <w:szCs w:val="24"/>
+        </w:rPr>
+        <w:t>”.</w:t>
+      </w:r>
+    </w:p>
+    <w:p>
+      <w:pPr>
+        <w:pStyle w:val="paragraph"/>
+        <w:spacing w:before="0" w:beforeAutospacing="0" w:after="0" w:afterAutospacing="0"/>
+        <w:textAlignment w:val="baseline"/>
+        <w:rPr>
+          <w:rStyle w:val="Hyperlink"/>
+          <w:rFonts w:asciiTheme="minorHAnsi" w:hAnsiTheme="minorHAnsi" w:cstheme="minorHAnsi"/>
+          <w:u w:val="none"/>
+        </w:rPr>
+      </w:pPr>
+    </w:p>
+    <w:p>
+      <w:pPr>
+        <w:pStyle w:val="paragraph"/>
+        <w:spacing w:before="0" w:beforeAutospacing="0" w:after="0" w:afterAutospacing="0"/>
+        <w:textAlignment w:val="baseline"/>
+        <w:rPr>
+          <w:rStyle w:val="Hyperlink"/>
+          <w:rFonts w:asciiTheme="minorHAnsi" w:hAnsiTheme="minorHAnsi" w:cstheme="minorHAnsi"/>
+          <w:u w:val="none"/>
+        </w:rPr>
+      </w:pPr>
+    </w:p>
+    <w:p>
+      <w:pPr>
+        <w:pStyle w:val="paragraph"/>
+        <w:spacing w:before="0" w:beforeAutospacing="0" w:after="0" w:afterAutospacing="0"/>
+        <w:textAlignment w:val="baseline"/>
+        <w:rPr>
+          <w:rStyle w:val="Hyperlink"/>
+          <w:rFonts w:asciiTheme="minorHAnsi" w:hAnsiTheme="minorHAnsi" w:cstheme="minorHAnsi"/>
+          <w:u w:val="none"/>
+        </w:rPr>
+      </w:pPr>
+      <w:r>
+        <w:rPr>
+          <w:rStyle w:val="Hyperlink"/>
+          <w:rFonts w:asciiTheme="minorHAnsi" w:hAnsiTheme="minorHAnsi" w:cstheme="minorHAnsi"/>
+          <w:u w:val="none"/>
+        </w:rPr>
+        <w:t xml:space="preserve">Mark Allen </w:t>
+      </w:r>
+      <w:proofErr w:type="spellStart"/>
+      <w:r>
+        <w:rPr>
+          <w:rStyle w:val="Hyperlink"/>
+          <w:rFonts w:asciiTheme="minorHAnsi" w:hAnsiTheme="minorHAnsi" w:cstheme="minorHAnsi"/>
+          <w:u w:val="none"/>
+        </w:rPr>
+        <w:t>Amarante</w:t>
+      </w:r>
+      <w:proofErr w:type="spellEnd"/>
+      <w:r>
+        <w:rPr>
+          <w:rStyle w:val="Hyperlink"/>
+          <w:rFonts w:asciiTheme="minorHAnsi" w:hAnsiTheme="minorHAnsi" w:cstheme="minorHAnsi"/>
+          <w:u w:val="none"/>
+        </w:rPr>
+        <w:t xml:space="preserve"> </w:t>
+      </w:r>
+      <w:r>
+        <w:rPr>
+          <w:rStyle w:val="Hyperlink"/>
+          <w:rFonts w:asciiTheme="minorHAnsi" w:hAnsiTheme="minorHAnsi" w:cstheme="minorHAnsi"/>
+          <w:u w:val="none"/>
+        </w:rPr>
+        <w:t xml:space="preserve">, Network engineer – </w:t>
+      </w:r>
+    </w:p>
+    <w:p>
+      <w:pPr>
+        <w:pStyle w:val="paragraph"/>
+        <w:spacing w:before="0" w:beforeAutospacing="0" w:after="0" w:afterAutospacing="0"/>
+        <w:textAlignment w:val="baseline"/>
+        <w:rPr>
+          <w:rStyle w:val="Hyperlink"/>
+          <w:rFonts w:asciiTheme="minorHAnsi" w:hAnsiTheme="minorHAnsi" w:cstheme="minorHAnsi"/>
+          <w:color w:val="auto"/>
+          <w:u w:val="none"/>
+        </w:rPr>
+      </w:pPr>
+      <w:bookmarkStart w:id="1" w:name="_GoBack"/>
+      <w:bookmarkEnd w:id="1"/>
+    </w:p>
+    <w:p>
+      <w:pPr>
+        <w:pStyle w:val="paragraph"/>
+        <w:spacing w:before="0" w:beforeAutospacing="0" w:after="0" w:afterAutospacing="0"/>
+        <w:textAlignment w:val="baseline"/>
+        <w:rPr>
+          <w:rStyle w:val="Hyperlink"/>
+          <w:rFonts w:asciiTheme="minorHAnsi" w:hAnsiTheme="minorHAnsi" w:cstheme="minorHAnsi"/>
+          <w:color w:val="auto"/>
+          <w:u w:val="none"/>
+        </w:rPr>
+      </w:pPr>
+      <w:r>
+        <w:rPr>
+          <w:rStyle w:val="Hyperlink"/>
+          <w:rFonts w:asciiTheme="minorHAnsi" w:hAnsiTheme="minorHAnsi" w:cstheme="minorHAnsi"/>
+          <w:color w:val="auto"/>
+          <w:u w:val="none"/>
+        </w:rPr>
+        <w:t xml:space="preserve">Assisted with understanding of how networks work. His input was </w:t>
+      </w:r>
+      <w:r>
+        <w:rPr>
+          <w:rStyle w:val="Hyperlink"/>
+          <w:rFonts w:asciiTheme="minorHAnsi" w:hAnsiTheme="minorHAnsi" w:cstheme="minorHAnsi"/>
+          <w:color w:val="auto"/>
+          <w:u w:val="none"/>
+        </w:rPr>
+        <w:t>significantly</w:t>
+      </w:r>
+      <w:r>
+        <w:rPr>
+          <w:rStyle w:val="Hyperlink"/>
+          <w:rFonts w:asciiTheme="minorHAnsi" w:hAnsiTheme="minorHAnsi" w:cstheme="minorHAnsi"/>
+          <w:color w:val="auto"/>
+          <w:u w:val="none"/>
+        </w:rPr>
+        <w:t xml:space="preserve"> important to acquire the correct information about the venue infrastructure and </w:t>
+      </w:r>
+      <w:r>
+        <w:rPr>
+          <w:rStyle w:val="Hyperlink"/>
+          <w:rFonts w:asciiTheme="minorHAnsi" w:hAnsiTheme="minorHAnsi" w:cstheme="minorHAnsi"/>
+          <w:color w:val="auto"/>
+          <w:u w:val="none"/>
+        </w:rPr>
+        <w:t>how those will affect our project. Also, provide input on hardware for expanding current venue wireless network.</w:t>
+      </w:r>
+    </w:p>
+    <w:p>
+      <w:pPr>
+        <w:pStyle w:val="paragraph"/>
+        <w:spacing w:before="0" w:beforeAutospacing="0" w:after="0" w:afterAutospacing="0"/>
+        <w:textAlignment w:val="baseline"/>
+        <w:rPr>
+          <w:rStyle w:val="Hyperlink"/>
+          <w:rFonts w:asciiTheme="minorHAnsi" w:hAnsiTheme="minorHAnsi" w:cstheme="minorHAnsi"/>
+          <w:u w:val="none"/>
+        </w:rPr>
+      </w:pPr>
+    </w:p>
+    <w:p>
+      <w:pPr>
+        <w:pStyle w:val="paragraph"/>
+        <w:spacing w:before="0" w:beforeAutospacing="0" w:after="0" w:afterAutospacing="0"/>
+        <w:textAlignment w:val="baseline"/>
+        <w:rPr>
+          <w:rFonts w:asciiTheme="minorHAnsi" w:hAnsiTheme="minorHAnsi"/>
+          <w:i/>
+          <w:iCs/>
+        </w:rPr>
+      </w:pPr>
+      <w:proofErr w:type="spellStart"/>
+      <w:r>
+        <w:rPr>
+          <w:rFonts w:asciiTheme="minorHAnsi" w:hAnsiTheme="minorHAnsi"/>
+          <w:i/>
+          <w:iCs/>
+        </w:rPr>
+        <w:t>Akshay</w:t>
+      </w:r>
+      <w:proofErr w:type="spellEnd"/>
+      <w:r>
+        <w:rPr>
+          <w:rFonts w:asciiTheme="minorHAnsi" w:hAnsiTheme="minorHAnsi"/>
+          <w:i/>
+          <w:iCs/>
+        </w:rPr>
+        <w:t xml:space="preserve"> Raj </w:t>
+      </w:r>
+      <w:proofErr w:type="spellStart"/>
+      <w:r>
+        <w:rPr>
+          <w:rFonts w:asciiTheme="minorHAnsi" w:hAnsiTheme="minorHAnsi"/>
+          <w:i/>
+          <w:iCs/>
+        </w:rPr>
+        <w:t>Gollahalli</w:t>
+      </w:r>
+      <w:proofErr w:type="spellEnd"/>
+      <w:r>
+        <w:rPr>
+          <w:rFonts w:asciiTheme="minorHAnsi" w:hAnsiTheme="minorHAnsi"/>
+          <w:i/>
+          <w:iCs/>
+        </w:rPr>
+        <w:t xml:space="preserve">, team supervisor, current PHD student at AUT. </w:t>
+      </w:r>
+    </w:p>
+    <w:p>
+      <w:pPr>
+        <w:pStyle w:val="paragraph"/>
+        <w:spacing w:before="0" w:beforeAutospacing="0" w:after="0" w:afterAutospacing="0"/>
+        <w:textAlignment w:val="baseline"/>
+        <w:rPr>
+          <w:rFonts w:asciiTheme="minorHAnsi" w:hAnsiTheme="minorHAnsi"/>
+          <w:iCs/>
+        </w:rPr>
+      </w:pPr>
+    </w:p>
+    <w:p>
+      <w:pPr>
+        <w:pStyle w:val="paragraph"/>
+        <w:spacing w:before="0" w:beforeAutospacing="0" w:after="0" w:afterAutospacing="0"/>
+        <w:textAlignment w:val="baseline"/>
+        <w:rPr>
+          <w:rStyle w:val="Hyperlink"/>
+          <w:rFonts w:asciiTheme="minorHAnsi" w:hAnsiTheme="minorHAnsi" w:cstheme="minorHAnsi"/>
+          <w:u w:val="none"/>
+        </w:rPr>
+      </w:pPr>
+      <w:r>
+        <w:rPr>
+          <w:rFonts w:asciiTheme="minorHAnsi" w:hAnsiTheme="minorHAnsi"/>
+          <w:iCs/>
+        </w:rPr>
+        <w:t>Assisted greatly with feedbacks and guidance for all parts of the project. His assistance with the technical assessment was critical for the development of this report. His experience and understand helped us in our research and assessing the correct point of this project.</w:t>
+      </w:r>
+    </w:p>
+    <w:p>
+      <w:pPr>
+        <w:pStyle w:val="paragraph"/>
+        <w:spacing w:before="0" w:beforeAutospacing="0" w:after="0" w:afterAutospacing="0"/>
+        <w:textAlignment w:val="baseline"/>
+        <w:rPr>
+          <w:rFonts w:asciiTheme="minorHAnsi" w:hAnsiTheme="minorHAnsi" w:cstheme="minorHAnsi"/>
+        </w:rPr>
+      </w:pPr>
     </w:p>
     <w:sectPr>
       <w:pgSz w:w="11906" w:h="16838"/>
@@ -1033,7 +1432,7 @@
 </file>
 
 <file path=word/styles.xml><?xml version="1.0" encoding="utf-8"?>
-<w:styles xmlns:mc="http://schemas.openxmlformats.org/markup-compatibility/2006" xmlns:r="http://schemas.openxmlformats.org/officeDocument/2006/relationships" xmlns:w="http://schemas.openxmlformats.org/wordprocessingml/2006/main" xmlns:w14="http://schemas.microsoft.com/office/word/2010/wordml" xmlns:w15="http://schemas.microsoft.com/office/word/2012/wordml" xmlns:w16cid="http://schemas.microsoft.com/office/word/2016/wordml/cid" xmlns:w16se="http://schemas.microsoft.com/office/word/2015/wordml/symex" mc:Ignorable="w14 w15 w16se w16cid">
+<w:styles xmlns:mc="http://schemas.openxmlformats.org/markup-compatibility/2006" xmlns:r="http://schemas.openxmlformats.org/officeDocument/2006/relationships" xmlns:w="http://schemas.openxmlformats.org/wordprocessingml/2006/main" xmlns:w14="http://schemas.microsoft.com/office/word/2010/wordml" xmlns:w15="http://schemas.microsoft.com/office/word/2012/wordml" xmlns:w16se="http://schemas.microsoft.com/office/word/2015/wordml/symex" mc:Ignorable="w14 w15 w16se">
   <w:docDefaults>
     <w:rPrDefault>
       <w:rPr>
@@ -1049,7 +1448,7 @@
       </w:pPr>
     </w:pPrDefault>
   </w:docDefaults>
-  <w:latentStyles w:defLockedState="0" w:defUIPriority="99" w:defSemiHidden="0" w:defUnhideWhenUsed="0" w:defQFormat="0" w:count="375">
+  <w:latentStyles w:defLockedState="0" w:defUIPriority="99" w:defSemiHidden="0" w:defUnhideWhenUsed="0" w:defQFormat="0" w:count="374">
     <w:lsdException w:name="Normal" w:uiPriority="0" w:qFormat="1"/>
     <w:lsdException w:name="heading 1" w:uiPriority="9" w:qFormat="1"/>
     <w:lsdException w:name="heading 2" w:semiHidden="1" w:uiPriority="9" w:unhideWhenUsed="1" w:qFormat="1"/>
@@ -1155,6 +1554,7 @@
     <w:lsdException w:name="HTML Sample" w:semiHidden="1" w:unhideWhenUsed="1"/>
     <w:lsdException w:name="HTML Typewriter" w:semiHidden="1" w:unhideWhenUsed="1"/>
     <w:lsdException w:name="HTML Variable" w:semiHidden="1" w:unhideWhenUsed="1"/>
+    <w:lsdException w:name="Normal Table" w:semiHidden="1" w:unhideWhenUsed="1"/>
     <w:lsdException w:name="annotation subject" w:semiHidden="1" w:unhideWhenUsed="1"/>
     <w:lsdException w:name="No List" w:semiHidden="1" w:unhideWhenUsed="1"/>
     <w:lsdException w:name="Outline List 1" w:semiHidden="1" w:unhideWhenUsed="1"/>
@@ -1201,8 +1601,10 @@
     <w:lsdException w:name="Table Subtle 2" w:semiHidden="1" w:unhideWhenUsed="1"/>
     <w:lsdException w:name="Table Web 1" w:semiHidden="1" w:unhideWhenUsed="1"/>
     <w:lsdException w:name="Table Web 2" w:semiHidden="1" w:unhideWhenUsed="1"/>
+    <w:lsdException w:name="Table Web 3" w:semiHidden="1" w:unhideWhenUsed="1"/>
     <w:lsdException w:name="Balloon Text" w:semiHidden="1" w:unhideWhenUsed="1"/>
     <w:lsdException w:name="Table Grid" w:uiPriority="39"/>
+    <w:lsdException w:name="Table Theme" w:semiHidden="1" w:unhideWhenUsed="1"/>
     <w:lsdException w:name="Placeholder Text" w:semiHidden="1"/>
     <w:lsdException w:name="No Spacing" w:uiPriority="1" w:qFormat="1"/>
     <w:lsdException w:name="Light Shading" w:uiPriority="60"/>
@@ -1421,11 +1823,32 @@
     <w:lsdException w:name="Mention" w:semiHidden="1" w:unhideWhenUsed="1"/>
     <w:lsdException w:name="Smart Hyperlink" w:semiHidden="1" w:unhideWhenUsed="1"/>
     <w:lsdException w:name="Hashtag" w:semiHidden="1" w:unhideWhenUsed="1"/>
-    <w:lsdException w:name="Unresolved Mention" w:semiHidden="1" w:unhideWhenUsed="1"/>
   </w:latentStyles>
   <w:style w:type="paragraph" w:default="1" w:styleId="Normal">
     <w:name w:val="Normal"/>
     <w:qFormat/>
+  </w:style>
+  <w:style w:type="paragraph" w:styleId="Heading3">
+    <w:name w:val="heading 3"/>
+    <w:basedOn w:val="Normal"/>
+    <w:next w:val="Normal"/>
+    <w:link w:val="Heading3Char"/>
+    <w:uiPriority w:val="9"/>
+    <w:unhideWhenUsed/>
+    <w:qFormat/>
+    <w:rsid w:val="00B65316"/>
+    <w:pPr>
+      <w:keepNext/>
+      <w:keepLines/>
+      <w:spacing w:before="40" w:after="0"/>
+      <w:outlineLvl w:val="2"/>
+    </w:pPr>
+    <w:rPr>
+      <w:rFonts w:asciiTheme="majorHAnsi" w:eastAsiaTheme="majorEastAsia" w:hAnsiTheme="majorHAnsi" w:cstheme="majorBidi"/>
+      <w:color w:val="1F3763" w:themeColor="accent1" w:themeShade="7F"/>
+      <w:sz w:val="32"/>
+      <w:szCs w:val="26"/>
+    </w:rPr>
   </w:style>
   <w:style w:type="character" w:default="1" w:styleId="DefaultParagraphFont">
     <w:name w:val="Default Paragraph Font"/>
@@ -1522,7 +1945,7 @@
     <w:basedOn w:val="DefaultParagraphFont"/>
     <w:rsid w:val="009518F4"/>
   </w:style>
-  <w:style w:type="character" w:styleId="UnresolvedMention">
+  <w:style w:type="character" w:customStyle="1" w:styleId="UnresolvedMention">
     <w:name w:val="Unresolved Mention"/>
     <w:basedOn w:val="DefaultParagraphFont"/>
     <w:uiPriority w:val="99"/>
@@ -1567,6 +1990,19 @@
     <w:name w:val="spellingerror"/>
     <w:basedOn w:val="DefaultParagraphFont"/>
     <w:rsid w:val="009518F4"/>
+  </w:style>
+  <w:style w:type="character" w:customStyle="1" w:styleId="Heading3Char">
+    <w:name w:val="Heading 3 Char"/>
+    <w:basedOn w:val="DefaultParagraphFont"/>
+    <w:link w:val="Heading3"/>
+    <w:uiPriority w:val="9"/>
+    <w:rsid w:val="00B65316"/>
+    <w:rPr>
+      <w:rFonts w:asciiTheme="majorHAnsi" w:eastAsiaTheme="majorEastAsia" w:hAnsiTheme="majorHAnsi" w:cstheme="majorBidi"/>
+      <w:color w:val="1F3763" w:themeColor="accent1" w:themeShade="7F"/>
+      <w:sz w:val="32"/>
+      <w:szCs w:val="26"/>
+    </w:rPr>
   </w:style>
 </w:styles>
 </file>
@@ -1837,7 +2273,7 @@
 </file>
 
 <file path=customXml/itemProps1.xml><?xml version="1.0" encoding="utf-8"?>
-<ds:datastoreItem xmlns:ds="http://schemas.openxmlformats.org/officeDocument/2006/customXml" ds:itemID="{F3A75439-5B20-4775-B967-2BD06CBDE8AA}">
+<ds:datastoreItem xmlns:ds="http://schemas.openxmlformats.org/officeDocument/2006/customXml" ds:itemID="{E8FE3B11-5F77-4096-9626-AD09B946E4F4}">
   <ds:schemaRefs>
     <ds:schemaRef ds:uri="http://schemas.openxmlformats.org/officeDocument/2006/bibliography"/>
   </ds:schemaRefs>

</xml_diff>